<commit_message>
added duration dv01 comput and modified trade carry + aggregated display
</commit_message>
<xml_diff>
--- a/blueprint systematic discretionary RV engine.docx
+++ b/blueprint systematic discretionary RV engine.docx
@@ -2,6 +2,833 @@
 <file path=word/document.xml><?xml version="1.0" encoding="utf-8"?>
 <w:document xmlns:wpc="http://schemas.microsoft.com/office/word/2010/wordprocessingCanvas" xmlns:cx="http://schemas.microsoft.com/office/drawing/2014/chartex" xmlns:cx1="http://schemas.microsoft.com/office/drawing/2015/9/8/chartex" xmlns:cx2="http://schemas.microsoft.com/office/drawing/2015/10/21/chartex" xmlns:cx3="http://schemas.microsoft.com/office/drawing/2016/5/9/chartex" xmlns:cx4="http://schemas.microsoft.com/office/drawing/2016/5/10/chartex" xmlns:cx5="http://schemas.microsoft.com/office/drawing/2016/5/11/chartex" xmlns:cx6="http://schemas.microsoft.com/office/drawing/2016/5/12/chartex" xmlns:cx7="http://schemas.microsoft.com/office/drawing/2016/5/13/chartex" xmlns:cx8="http://schemas.microsoft.com/office/drawing/2016/5/14/chartex" xmlns:mc="http://schemas.openxmlformats.org/markup-compatibility/2006" xmlns:aink="http://schemas.microsoft.com/office/drawing/2016/ink" xmlns:am3d="http://schemas.microsoft.com/office/drawing/2017/model3d" xmlns:o="urn:schemas-microsoft-com:office:office" xmlns:oel="http://schemas.microsoft.com/office/2019/extlst" xmlns:r="http://schemas.openxmlformats.org/officeDocument/2006/relationships" xmlns:m="http://schemas.openxmlformats.org/officeDocument/2006/math" xmlns:v="urn:schemas-microsoft-com:vml" xmlns:wp14="http://schemas.microsoft.com/office/word/2010/wordprocessingDrawing" xmlns:wp="http://schemas.openxmlformats.org/drawingml/2006/wordprocessingDrawing" xmlns:w10="urn:schemas-microsoft-com:office:word" xmlns:w="http://schemas.openxmlformats.org/wordprocessingml/2006/main" xmlns:w14="http://schemas.microsoft.com/office/word/2010/wordml" xmlns:w15="http://schemas.microsoft.com/office/word/2012/wordml" xmlns:w16cex="http://schemas.microsoft.com/office/word/2018/wordml/cex" xmlns:w16cid="http://schemas.microsoft.com/office/word/2016/wordml/cid" xmlns:w16="http://schemas.microsoft.com/office/word/2018/wordml" xmlns:w16du="http://schemas.microsoft.com/office/word/2023/wordml/word16du" xmlns:w16sdtdh="http://schemas.microsoft.com/office/word/2020/wordml/sdtdatahash" xmlns:w16sdtfl="http://schemas.microsoft.com/office/word/2024/wordml/sdtformatlock" xmlns:w16se="http://schemas.microsoft.com/office/word/2015/wordml/symex" xmlns:wpg="http://schemas.microsoft.com/office/word/2010/wordprocessingGroup" xmlns:wpi="http://schemas.microsoft.com/office/word/2010/wordprocessingInk" xmlns:wne="http://schemas.microsoft.com/office/word/2006/wordml" xmlns:wps="http://schemas.microsoft.com/office/word/2010/wordprocessingShape" mc:Ignorable="w14 w15 w16se w16cid w16 w16cex w16sdtdh w16sdtfl w16du wp14">
   <w:body>
+    <w:p>
+      <w:pPr>
+        <w:spacing w:after="0" w:line="240" w:lineRule="auto"/>
+        <w:rPr>
+          <w:rFonts w:ascii="-apple-system-font" w:eastAsia="Times New Roman" w:hAnsi="-apple-system-font" w:cs="Times New Roman"/>
+          <w:b/>
+          <w:bCs/>
+          <w:kern w:val="0"/>
+          <w:sz w:val="22"/>
+          <w:szCs w:val="21"/>
+          <w:lang w:eastAsia="en-GB"/>
+          <w14:ligatures w14:val="none"/>
+        </w:rPr>
+      </w:pPr>
+      <w:r>
+        <w:rPr>
+          <w:rFonts w:ascii="-apple-system-font" w:eastAsia="Times New Roman" w:hAnsi="-apple-system-font" w:cs="Times New Roman"/>
+          <w:b/>
+          <w:bCs/>
+          <w:kern w:val="0"/>
+          <w:szCs w:val="22"/>
+          <w:lang w:eastAsia="en-GB"/>
+          <w14:ligatures w14:val="none"/>
+        </w:rPr>
+        <w:t xml:space="preserve">Discretionary trading backed </w:t>
+      </w:r>
+      <w:proofErr w:type="gramStart"/>
+      <w:r>
+        <w:rPr>
+          <w:rFonts w:ascii="-apple-system-font" w:eastAsia="Times New Roman" w:hAnsi="-apple-system-font" w:cs="Times New Roman"/>
+          <w:b/>
+          <w:bCs/>
+          <w:kern w:val="0"/>
+          <w:szCs w:val="22"/>
+          <w:lang w:eastAsia="en-GB"/>
+          <w14:ligatures w14:val="none"/>
+        </w:rPr>
+        <w:t>with  a</w:t>
+      </w:r>
+      <w:proofErr w:type="gramEnd"/>
+      <w:r>
+        <w:rPr>
+          <w:rFonts w:ascii="-apple-system-font" w:eastAsia="Times New Roman" w:hAnsi="-apple-system-font" w:cs="Times New Roman"/>
+          <w:b/>
+          <w:bCs/>
+          <w:kern w:val="0"/>
+          <w:szCs w:val="22"/>
+          <w:lang w:eastAsia="en-GB"/>
+          <w14:ligatures w14:val="none"/>
+        </w:rPr>
+        <w:t xml:space="preserve"> strong analytical process which will be partly systematic</w:t>
+      </w:r>
+      <w:r>
+        <w:rPr>
+          <w:rFonts w:ascii="-apple-system-font" w:eastAsia="Times New Roman" w:hAnsi="-apple-system-font" w:cs="Times New Roman"/>
+          <w:b/>
+          <w:bCs/>
+          <w:kern w:val="0"/>
+          <w:szCs w:val="22"/>
+          <w:lang w:eastAsia="en-GB"/>
+          <w14:ligatures w14:val="none"/>
+        </w:rPr>
+        <w:br/>
+      </w:r>
+      <w:r>
+        <w:rPr>
+          <w:rFonts w:ascii="-apple-system-font" w:eastAsia="Times New Roman" w:hAnsi="-apple-system-font" w:cs="Times New Roman"/>
+          <w:b/>
+          <w:bCs/>
+          <w:kern w:val="0"/>
+          <w:sz w:val="22"/>
+          <w:szCs w:val="21"/>
+          <w:lang w:eastAsia="en-GB"/>
+          <w14:ligatures w14:val="none"/>
+        </w:rPr>
+        <w:t>When a trade is spotted – the sizing will follow a uniform position sizing methodology based on volatility with a weighting factored by carry roll down and conviction</w:t>
+      </w:r>
+      <w:r>
+        <w:rPr>
+          <w:rFonts w:ascii="-apple-system-font" w:eastAsia="Times New Roman" w:hAnsi="-apple-system-font" w:cs="Times New Roman"/>
+          <w:b/>
+          <w:bCs/>
+          <w:kern w:val="0"/>
+          <w:sz w:val="22"/>
+          <w:szCs w:val="21"/>
+          <w:lang w:eastAsia="en-GB"/>
+          <w14:ligatures w14:val="none"/>
+        </w:rPr>
+        <w:br/>
+      </w:r>
+    </w:p>
+    <w:p>
+      <w:pPr>
+        <w:spacing w:after="0" w:line="240" w:lineRule="auto"/>
+        <w:rPr>
+          <w:rFonts w:ascii="-apple-system-font" w:eastAsia="Times New Roman" w:hAnsi="-apple-system-font" w:cs="Times New Roman"/>
+          <w:kern w:val="0"/>
+          <w:sz w:val="22"/>
+          <w:szCs w:val="21"/>
+          <w:lang w:eastAsia="en-GB"/>
+          <w14:ligatures w14:val="none"/>
+        </w:rPr>
+      </w:pPr>
+      <w:r>
+        <w:rPr>
+          <w:rFonts w:ascii="-apple-system-font" w:eastAsia="Times New Roman" w:hAnsi="-apple-system-font" w:cs="Times New Roman"/>
+          <w:kern w:val="0"/>
+          <w:sz w:val="22"/>
+          <w:szCs w:val="21"/>
+          <w:lang w:eastAsia="en-GB"/>
+          <w14:ligatures w14:val="none"/>
+        </w:rPr>
+        <w:t>Trade spotting</w:t>
+      </w:r>
+    </w:p>
+    <w:p>
+      <w:pPr>
+        <w:spacing w:after="0" w:line="240" w:lineRule="auto"/>
+        <w:rPr>
+          <w:rFonts w:ascii="-apple-system-font" w:eastAsia="Times New Roman" w:hAnsi="-apple-system-font" w:cs="Times New Roman"/>
+          <w:kern w:val="0"/>
+          <w:sz w:val="22"/>
+          <w:szCs w:val="21"/>
+          <w:lang w:eastAsia="en-GB"/>
+          <w14:ligatures w14:val="none"/>
+        </w:rPr>
+      </w:pPr>
+      <w:r>
+        <w:rPr>
+          <w:rFonts w:ascii="-apple-system-font" w:eastAsia="Times New Roman" w:hAnsi="-apple-system-font" w:cs="Times New Roman"/>
+          <w:kern w:val="0"/>
+          <w:sz w:val="22"/>
+          <w:szCs w:val="21"/>
+          <w:lang w:eastAsia="en-GB"/>
+          <w14:ligatures w14:val="none"/>
+        </w:rPr>
+        <w:t>Data crunching</w:t>
+      </w:r>
+    </w:p>
+    <w:p>
+      <w:pPr>
+        <w:spacing w:after="0" w:line="240" w:lineRule="auto"/>
+        <w:rPr>
+          <w:rFonts w:ascii="-apple-system-font" w:eastAsia="Times New Roman" w:hAnsi="-apple-system-font" w:cs="Times New Roman"/>
+          <w:kern w:val="0"/>
+          <w:sz w:val="22"/>
+          <w:szCs w:val="21"/>
+          <w:lang w:eastAsia="en-GB"/>
+          <w14:ligatures w14:val="none"/>
+        </w:rPr>
+      </w:pPr>
+    </w:p>
+    <w:p>
+      <w:pPr>
+        <w:spacing w:after="0" w:line="240" w:lineRule="auto"/>
+        <w:rPr>
+          <w:rFonts w:ascii="-apple-system-font" w:eastAsia="Times New Roman" w:hAnsi="-apple-system-font" w:cs="Times New Roman"/>
+          <w:b/>
+          <w:bCs/>
+          <w:kern w:val="0"/>
+          <w:sz w:val="30"/>
+          <w:szCs w:val="32"/>
+          <w:lang w:eastAsia="en-GB"/>
+          <w14:ligatures w14:val="none"/>
+        </w:rPr>
+      </w:pPr>
+      <w:r>
+        <w:rPr>
+          <w:rFonts w:ascii="-apple-system-font" w:eastAsia="Times New Roman" w:hAnsi="-apple-system-font" w:cs="Times New Roman"/>
+          <w:b/>
+          <w:bCs/>
+          <w:kern w:val="0"/>
+          <w:sz w:val="30"/>
+          <w:szCs w:val="32"/>
+          <w:lang w:eastAsia="en-GB"/>
+          <w14:ligatures w14:val="none"/>
+        </w:rPr>
+        <w:t>A/ Systematic process for identify trade opportunities </w:t>
+      </w:r>
+    </w:p>
+    <w:p>
+      <w:pPr>
+        <w:spacing w:after="0" w:line="240" w:lineRule="auto"/>
+        <w:rPr>
+          <w:rFonts w:ascii="-apple-system-font" w:eastAsia="Times New Roman" w:hAnsi="-apple-system-font" w:cs="Times New Roman"/>
+          <w:kern w:val="0"/>
+          <w:sz w:val="22"/>
+          <w:szCs w:val="21"/>
+          <w:lang w:eastAsia="en-GB"/>
+          <w14:ligatures w14:val="none"/>
+        </w:rPr>
+      </w:pPr>
+    </w:p>
+    <w:p>
+      <w:pPr>
+        <w:spacing w:after="0" w:line="240" w:lineRule="auto"/>
+        <w:rPr>
+          <w:rFonts w:ascii="-apple-system-font" w:eastAsia="Times New Roman" w:hAnsi="-apple-system-font" w:cs="Times New Roman"/>
+          <w:b/>
+          <w:bCs/>
+          <w:kern w:val="0"/>
+          <w:sz w:val="22"/>
+          <w:szCs w:val="21"/>
+          <w:lang w:eastAsia="en-GB"/>
+          <w14:ligatures w14:val="none"/>
+        </w:rPr>
+      </w:pPr>
+      <w:r>
+        <w:rPr>
+          <w:rFonts w:ascii="-apple-system-font" w:eastAsia="Times New Roman" w:hAnsi="-apple-system-font" w:cs="Times New Roman"/>
+          <w:b/>
+          <w:bCs/>
+          <w:kern w:val="0"/>
+          <w:sz w:val="22"/>
+          <w:szCs w:val="21"/>
+          <w:lang w:eastAsia="en-GB"/>
+          <w14:ligatures w14:val="none"/>
+        </w:rPr>
+        <w:t>1/</w:t>
+      </w:r>
+      <w:r>
+        <w:rPr>
+          <w:rFonts w:ascii="-apple-system-font" w:eastAsia="Times New Roman" w:hAnsi="-apple-system-font" w:cs="Times New Roman"/>
+          <w:b/>
+          <w:bCs/>
+          <w:kern w:val="0"/>
+          <w:sz w:val="22"/>
+          <w:szCs w:val="21"/>
+          <w:lang w:eastAsia="en-GB"/>
+          <w14:ligatures w14:val="none"/>
+        </w:rPr>
+        <w:t xml:space="preserve"> Trade pairing -</w:t>
+      </w:r>
+      <w:r>
+        <w:rPr>
+          <w:rFonts w:ascii="-apple-system-font" w:eastAsia="Times New Roman" w:hAnsi="-apple-system-font" w:cs="Times New Roman"/>
+          <w:b/>
+          <w:bCs/>
+          <w:kern w:val="0"/>
+          <w:sz w:val="22"/>
+          <w:szCs w:val="21"/>
+          <w:lang w:eastAsia="en-GB"/>
+          <w14:ligatures w14:val="none"/>
+        </w:rPr>
+        <w:t xml:space="preserve"> build some </w:t>
+      </w:r>
+      <w:proofErr w:type="gramStart"/>
+      <w:r>
+        <w:rPr>
+          <w:rFonts w:ascii="-apple-system-font" w:eastAsia="Times New Roman" w:hAnsi="-apple-system-font" w:cs="Times New Roman"/>
+          <w:b/>
+          <w:bCs/>
+          <w:kern w:val="0"/>
+          <w:sz w:val="22"/>
+          <w:szCs w:val="21"/>
+          <w:lang w:eastAsia="en-GB"/>
+          <w14:ligatures w14:val="none"/>
+        </w:rPr>
+        <w:t>long term</w:t>
+      </w:r>
+      <w:proofErr w:type="gramEnd"/>
+      <w:r>
+        <w:rPr>
+          <w:rFonts w:ascii="-apple-system-font" w:eastAsia="Times New Roman" w:hAnsi="-apple-system-font" w:cs="Times New Roman"/>
+          <w:b/>
+          <w:bCs/>
+          <w:kern w:val="0"/>
+          <w:sz w:val="22"/>
+          <w:szCs w:val="21"/>
+          <w:lang w:eastAsia="en-GB"/>
+          <w14:ligatures w14:val="none"/>
+        </w:rPr>
+        <w:t xml:space="preserve"> assets pairing </w:t>
+      </w:r>
+    </w:p>
+    <w:p>
+      <w:pPr>
+        <w:spacing w:after="0" w:line="240" w:lineRule="auto"/>
+        <w:rPr>
+          <w:rFonts w:ascii="-apple-system-font" w:eastAsia="Times New Roman" w:hAnsi="-apple-system-font" w:cs="Times New Roman"/>
+          <w:kern w:val="0"/>
+          <w:sz w:val="22"/>
+          <w:szCs w:val="21"/>
+          <w:lang w:eastAsia="en-GB"/>
+          <w14:ligatures w14:val="none"/>
+        </w:rPr>
+      </w:pPr>
+      <w:r>
+        <w:rPr>
+          <w:rFonts w:ascii="-apple-system-font" w:eastAsia="Times New Roman" w:hAnsi="-apple-system-font" w:cs="Times New Roman"/>
+          <w:kern w:val="0"/>
+          <w:sz w:val="22"/>
+          <w:szCs w:val="21"/>
+          <w:lang w:eastAsia="en-GB"/>
+          <w14:ligatures w14:val="none"/>
+        </w:rPr>
+        <w:t xml:space="preserve">That will be the base of my cross assets pairing trades - when established follow the 60day rolling correlations on </w:t>
+      </w:r>
+      <w:r>
+        <w:rPr>
+          <w:rFonts w:ascii="-apple-system-font" w:eastAsia="Times New Roman" w:hAnsi="-apple-system-font" w:cs="Times New Roman"/>
+          <w:b/>
+          <w:bCs/>
+          <w:kern w:val="0"/>
+          <w:sz w:val="22"/>
+          <w:szCs w:val="21"/>
+          <w:lang w:eastAsia="en-GB"/>
+          <w14:ligatures w14:val="none"/>
+        </w:rPr>
+        <w:t>spot local deviations – play a mean reversal or ride a rend with a good entry point</w:t>
+      </w:r>
+      <w:r>
+        <w:rPr>
+          <w:rFonts w:ascii="-apple-system-font" w:eastAsia="Times New Roman" w:hAnsi="-apple-system-font" w:cs="Times New Roman"/>
+          <w:kern w:val="0"/>
+          <w:sz w:val="22"/>
+          <w:szCs w:val="21"/>
+          <w:lang w:eastAsia="en-GB"/>
+          <w14:ligatures w14:val="none"/>
+        </w:rPr>
+        <w:br/>
+      </w:r>
+      <w:r>
+        <w:rPr>
+          <w:rFonts w:ascii="-apple-system-font" w:eastAsia="Times New Roman" w:hAnsi="-apple-system-font" w:cs="Times New Roman"/>
+          <w:kern w:val="0"/>
+          <w:sz w:val="22"/>
+          <w:szCs w:val="21"/>
+          <w:lang w:eastAsia="en-GB"/>
+          <w14:ligatures w14:val="none"/>
+        </w:rPr>
+        <w:t xml:space="preserve">your pairs and </w:t>
+      </w:r>
+      <w:proofErr w:type="spellStart"/>
+      <w:r>
+        <w:rPr>
+          <w:rFonts w:ascii="-apple-system-font" w:eastAsia="Times New Roman" w:hAnsi="-apple-system-font" w:cs="Times New Roman"/>
+          <w:kern w:val="0"/>
+          <w:sz w:val="22"/>
+          <w:szCs w:val="21"/>
+          <w:lang w:eastAsia="en-GB"/>
+          <w14:ligatures w14:val="none"/>
+        </w:rPr>
+        <w:t>zscoring</w:t>
+      </w:r>
+      <w:proofErr w:type="spellEnd"/>
+      <w:r>
+        <w:rPr>
+          <w:rFonts w:ascii="-apple-system-font" w:eastAsia="Times New Roman" w:hAnsi="-apple-system-font" w:cs="Times New Roman"/>
+          <w:kern w:val="0"/>
+          <w:sz w:val="22"/>
+          <w:szCs w:val="21"/>
+          <w:lang w:eastAsia="en-GB"/>
+          <w14:ligatures w14:val="none"/>
+        </w:rPr>
+        <w:t xml:space="preserve"> of the spread or other structures.</w:t>
+      </w:r>
+    </w:p>
+    <w:p>
+      <w:pPr>
+        <w:spacing w:after="0" w:line="240" w:lineRule="auto"/>
+        <w:rPr>
+          <w:rFonts w:ascii="-apple-system-font" w:eastAsia="Times New Roman" w:hAnsi="-apple-system-font" w:cs="Times New Roman"/>
+          <w:kern w:val="0"/>
+          <w:sz w:val="22"/>
+          <w:szCs w:val="21"/>
+          <w:lang w:eastAsia="en-GB"/>
+          <w14:ligatures w14:val="none"/>
+        </w:rPr>
+      </w:pPr>
+    </w:p>
+    <w:p>
+      <w:pPr>
+        <w:spacing w:after="0" w:line="240" w:lineRule="auto"/>
+        <w:rPr>
+          <w:rFonts w:ascii="-apple-system-font" w:eastAsia="Times New Roman" w:hAnsi="-apple-system-font" w:cs="Times New Roman"/>
+          <w:kern w:val="0"/>
+          <w:sz w:val="22"/>
+          <w:szCs w:val="21"/>
+          <w:lang w:eastAsia="en-GB"/>
+          <w14:ligatures w14:val="none"/>
+        </w:rPr>
+      </w:pPr>
+      <w:r>
+        <w:rPr>
+          <w:rFonts w:ascii="-apple-system-font" w:eastAsia="Times New Roman" w:hAnsi="-apple-system-font" w:cs="Times New Roman"/>
+          <w:kern w:val="0"/>
+          <w:sz w:val="22"/>
+          <w:szCs w:val="21"/>
+          <w:lang w:eastAsia="en-GB"/>
+          <w14:ligatures w14:val="none"/>
+        </w:rPr>
+        <w:t xml:space="preserve">When we deviate more than 2zsc we analyse the signal. And add all discretionary inputs - supply cycle and ageing of assets - macro inputs - crowding of the </w:t>
+      </w:r>
+      <w:proofErr w:type="gramStart"/>
+      <w:r>
+        <w:rPr>
+          <w:rFonts w:ascii="-apple-system-font" w:eastAsia="Times New Roman" w:hAnsi="-apple-system-font" w:cs="Times New Roman"/>
+          <w:kern w:val="0"/>
+          <w:sz w:val="22"/>
+          <w:szCs w:val="21"/>
+          <w:lang w:eastAsia="en-GB"/>
+          <w14:ligatures w14:val="none"/>
+        </w:rPr>
+        <w:t>trade..</w:t>
+      </w:r>
+      <w:proofErr w:type="gramEnd"/>
+    </w:p>
+    <w:p>
+      <w:pPr>
+        <w:spacing w:after="0" w:line="240" w:lineRule="auto"/>
+        <w:rPr>
+          <w:rFonts w:ascii="-apple-system-font" w:eastAsia="Times New Roman" w:hAnsi="-apple-system-font" w:cs="Times New Roman"/>
+          <w:kern w:val="0"/>
+          <w:sz w:val="22"/>
+          <w:szCs w:val="21"/>
+          <w:lang w:eastAsia="en-GB"/>
+          <w14:ligatures w14:val="none"/>
+        </w:rPr>
+      </w:pPr>
+      <w:r>
+        <w:rPr>
+          <w:rFonts w:ascii="-apple-system-font" w:eastAsia="Times New Roman" w:hAnsi="-apple-system-font" w:cs="Times New Roman"/>
+          <w:kern w:val="0"/>
+          <w:sz w:val="22"/>
+          <w:szCs w:val="21"/>
+          <w:lang w:eastAsia="en-GB"/>
+          <w14:ligatures w14:val="none"/>
+        </w:rPr>
+        <w:t>Then we enter with a weight which is vol based + conviction + carry rolldown/ vol ratio </w:t>
+      </w:r>
+    </w:p>
+    <w:p>
+      <w:pPr>
+        <w:spacing w:after="0" w:line="240" w:lineRule="auto"/>
+        <w:rPr>
+          <w:rFonts w:ascii="-apple-system-font" w:eastAsia="Times New Roman" w:hAnsi="-apple-system-font" w:cs="Times New Roman"/>
+          <w:kern w:val="0"/>
+          <w:sz w:val="22"/>
+          <w:szCs w:val="21"/>
+          <w:lang w:eastAsia="en-GB"/>
+          <w14:ligatures w14:val="none"/>
+        </w:rPr>
+      </w:pPr>
+    </w:p>
+    <w:p>
+      <w:pPr>
+        <w:spacing w:after="0" w:line="240" w:lineRule="auto"/>
+        <w:rPr>
+          <w:rFonts w:ascii="-apple-system-font" w:eastAsia="Times New Roman" w:hAnsi="-apple-system-font" w:cs="Times New Roman"/>
+          <w:b/>
+          <w:bCs/>
+          <w:kern w:val="0"/>
+          <w:sz w:val="22"/>
+          <w:szCs w:val="21"/>
+          <w:lang w:eastAsia="en-GB"/>
+          <w14:ligatures w14:val="none"/>
+        </w:rPr>
+      </w:pPr>
+      <w:r>
+        <w:rPr>
+          <w:rFonts w:ascii="-apple-system-font" w:eastAsia="Times New Roman" w:hAnsi="-apple-system-font" w:cs="Times New Roman"/>
+          <w:b/>
+          <w:bCs/>
+          <w:kern w:val="0"/>
+          <w:sz w:val="22"/>
+          <w:szCs w:val="21"/>
+          <w:lang w:eastAsia="en-GB"/>
+          <w14:ligatures w14:val="none"/>
+        </w:rPr>
+        <w:t xml:space="preserve">2/ </w:t>
+      </w:r>
+      <w:r>
+        <w:rPr>
+          <w:rFonts w:ascii="-apple-system-font" w:eastAsia="Times New Roman" w:hAnsi="-apple-system-font" w:cs="Times New Roman"/>
+          <w:b/>
+          <w:bCs/>
+          <w:kern w:val="0"/>
+          <w:sz w:val="22"/>
+          <w:szCs w:val="21"/>
+          <w:lang w:eastAsia="en-GB"/>
+          <w14:ligatures w14:val="none"/>
+        </w:rPr>
+        <w:t xml:space="preserve">cross maturity correlations </w:t>
+      </w:r>
+      <w:proofErr w:type="spellStart"/>
+      <w:r>
+        <w:rPr>
+          <w:rFonts w:ascii="-apple-system-font" w:eastAsia="Times New Roman" w:hAnsi="-apple-system-font" w:cs="Times New Roman"/>
+          <w:b/>
+          <w:bCs/>
+          <w:kern w:val="0"/>
+          <w:sz w:val="22"/>
+          <w:szCs w:val="21"/>
+          <w:lang w:eastAsia="en-GB"/>
+          <w14:ligatures w14:val="none"/>
+        </w:rPr>
+        <w:t>zscoring</w:t>
+      </w:r>
+      <w:proofErr w:type="spellEnd"/>
+    </w:p>
+    <w:p>
+      <w:pPr>
+        <w:spacing w:after="0" w:line="240" w:lineRule="auto"/>
+        <w:rPr>
+          <w:rFonts w:ascii="-apple-system-font" w:eastAsia="Times New Roman" w:hAnsi="-apple-system-font" w:cs="Times New Roman"/>
+          <w:kern w:val="0"/>
+          <w:sz w:val="22"/>
+          <w:szCs w:val="21"/>
+          <w:lang w:eastAsia="en-GB"/>
+          <w14:ligatures w14:val="none"/>
+        </w:rPr>
+      </w:pPr>
+      <w:proofErr w:type="gramStart"/>
+      <w:r>
+        <w:rPr>
+          <w:rFonts w:ascii="-apple-system-font" w:eastAsia="Times New Roman" w:hAnsi="-apple-system-font" w:cs="Times New Roman"/>
+          <w:kern w:val="0"/>
+          <w:sz w:val="22"/>
+          <w:szCs w:val="21"/>
+          <w:lang w:eastAsia="en-GB"/>
+          <w14:ligatures w14:val="none"/>
+        </w:rPr>
+        <w:t>By definition correlation</w:t>
+      </w:r>
+      <w:proofErr w:type="gramEnd"/>
+      <w:r>
+        <w:rPr>
+          <w:rFonts w:ascii="-apple-system-font" w:eastAsia="Times New Roman" w:hAnsi="-apple-system-font" w:cs="Times New Roman"/>
+          <w:kern w:val="0"/>
+          <w:sz w:val="22"/>
+          <w:szCs w:val="21"/>
+          <w:lang w:eastAsia="en-GB"/>
+          <w14:ligatures w14:val="none"/>
+        </w:rPr>
+        <w:t xml:space="preserve"> is embedded in single issuers curves so </w:t>
+      </w:r>
+      <w:proofErr w:type="spellStart"/>
+      <w:r>
+        <w:rPr>
+          <w:rFonts w:ascii="-apple-system-font" w:eastAsia="Times New Roman" w:hAnsi="-apple-system-font" w:cs="Times New Roman"/>
+          <w:kern w:val="0"/>
+          <w:sz w:val="22"/>
+          <w:szCs w:val="21"/>
+          <w:lang w:eastAsia="en-GB"/>
+          <w14:ligatures w14:val="none"/>
+        </w:rPr>
+        <w:t>we re</w:t>
+      </w:r>
+      <w:proofErr w:type="spellEnd"/>
+      <w:r>
+        <w:rPr>
+          <w:rFonts w:ascii="-apple-system-font" w:eastAsia="Times New Roman" w:hAnsi="-apple-system-font" w:cs="Times New Roman"/>
+          <w:kern w:val="0"/>
+          <w:sz w:val="22"/>
+          <w:szCs w:val="21"/>
+          <w:lang w:eastAsia="en-GB"/>
+          <w14:ligatures w14:val="none"/>
+        </w:rPr>
+        <w:t xml:space="preserve"> spitting deviations and analyse </w:t>
+      </w:r>
+    </w:p>
+    <w:p>
+      <w:pPr>
+        <w:spacing w:after="0" w:line="240" w:lineRule="auto"/>
+        <w:rPr>
+          <w:rFonts w:ascii="-apple-system-font" w:eastAsia="Times New Roman" w:hAnsi="-apple-system-font" w:cs="Times New Roman"/>
+          <w:kern w:val="0"/>
+          <w:sz w:val="22"/>
+          <w:szCs w:val="21"/>
+          <w:lang w:eastAsia="en-GB"/>
+          <w14:ligatures w14:val="none"/>
+        </w:rPr>
+      </w:pPr>
+    </w:p>
+    <w:p>
+      <w:pPr>
+        <w:spacing w:after="0" w:line="240" w:lineRule="auto"/>
+        <w:rPr>
+          <w:rFonts w:ascii="-apple-system-font" w:eastAsia="Times New Roman" w:hAnsi="-apple-system-font" w:cs="Times New Roman"/>
+          <w:b/>
+          <w:bCs/>
+          <w:kern w:val="0"/>
+          <w:sz w:val="30"/>
+          <w:szCs w:val="32"/>
+          <w:lang w:eastAsia="en-GB"/>
+          <w14:ligatures w14:val="none"/>
+        </w:rPr>
+      </w:pPr>
+      <w:r>
+        <w:rPr>
+          <w:rFonts w:ascii="-apple-system-font" w:eastAsia="Times New Roman" w:hAnsi="-apple-system-font" w:cs="Times New Roman"/>
+          <w:b/>
+          <w:bCs/>
+          <w:kern w:val="0"/>
+          <w:sz w:val="30"/>
+          <w:szCs w:val="32"/>
+          <w:lang w:eastAsia="en-GB"/>
+          <w14:ligatures w14:val="none"/>
+        </w:rPr>
+        <w:t>B/ analysis and sizing of discretionary or systematic trades</w:t>
+      </w:r>
+    </w:p>
+    <w:p>
+      <w:pPr>
+        <w:spacing w:after="0" w:line="240" w:lineRule="auto"/>
+        <w:rPr>
+          <w:rFonts w:ascii="-apple-system-font" w:eastAsia="Times New Roman" w:hAnsi="-apple-system-font" w:cs="Times New Roman"/>
+          <w:kern w:val="0"/>
+          <w:sz w:val="16"/>
+          <w:szCs w:val="16"/>
+          <w:lang w:eastAsia="en-GB"/>
+          <w14:ligatures w14:val="none"/>
+        </w:rPr>
+      </w:pPr>
+      <w:r>
+        <w:rPr>
+          <w:rFonts w:ascii="-apple-system-font" w:eastAsia="Times New Roman" w:hAnsi="-apple-system-font" w:cs="Times New Roman"/>
+          <w:kern w:val="0"/>
+          <w:sz w:val="22"/>
+          <w:szCs w:val="21"/>
+          <w:lang w:eastAsia="en-GB"/>
+          <w14:ligatures w14:val="none"/>
+        </w:rPr>
+        <w:t>-supply driven events around auctions (fixed calendar) and potential syndicati</w:t>
+      </w:r>
+      <w:r>
+        <w:rPr>
+          <w:rFonts w:ascii="-apple-system-font" w:eastAsia="Times New Roman" w:hAnsi="-apple-system-font" w:cs="Times New Roman"/>
+          <w:kern w:val="0"/>
+          <w:sz w:val="20"/>
+          <w:szCs w:val="20"/>
+          <w:lang w:eastAsia="en-GB"/>
+          <w14:ligatures w14:val="none"/>
+        </w:rPr>
+        <w:t>ons </w:t>
+      </w:r>
+    </w:p>
+    <w:p>
+      <w:pPr>
+        <w:spacing w:before="100" w:beforeAutospacing="1" w:after="100" w:afterAutospacing="1" w:line="240" w:lineRule="auto"/>
+        <w:outlineLvl w:val="0"/>
+        <w:rPr>
+          <w:rFonts w:ascii="Times New Roman" w:eastAsia="Times New Roman" w:hAnsi="Times New Roman" w:cs="Times New Roman"/>
+          <w:kern w:val="36"/>
+          <w:sz w:val="28"/>
+          <w:szCs w:val="28"/>
+          <w:lang w:eastAsia="en-GB"/>
+          <w14:ligatures w14:val="none"/>
+        </w:rPr>
+      </w:pPr>
+      <w:r>
+        <w:rPr>
+          <w:rFonts w:ascii="Times New Roman" w:eastAsia="Times New Roman" w:hAnsi="Times New Roman" w:cs="Times New Roman"/>
+          <w:kern w:val="36"/>
+          <w:sz w:val="28"/>
+          <w:szCs w:val="28"/>
+          <w:lang w:eastAsia="en-GB"/>
+          <w14:ligatures w14:val="none"/>
+        </w:rPr>
+        <w:t xml:space="preserve">What </w:t>
+      </w:r>
+      <w:proofErr w:type="spellStart"/>
+      <w:r>
+        <w:rPr>
+          <w:rFonts w:ascii="Times New Roman" w:eastAsia="Times New Roman" w:hAnsi="Times New Roman" w:cs="Times New Roman"/>
+          <w:kern w:val="36"/>
+          <w:sz w:val="28"/>
+          <w:szCs w:val="28"/>
+          <w:lang w:eastAsia="en-GB"/>
+          <w14:ligatures w14:val="none"/>
+        </w:rPr>
+        <w:t>I m</w:t>
+      </w:r>
+      <w:proofErr w:type="spellEnd"/>
+      <w:r>
+        <w:rPr>
+          <w:rFonts w:ascii="Times New Roman" w:eastAsia="Times New Roman" w:hAnsi="Times New Roman" w:cs="Times New Roman"/>
+          <w:kern w:val="36"/>
+          <w:sz w:val="28"/>
+          <w:szCs w:val="28"/>
+          <w:lang w:eastAsia="en-GB"/>
+          <w14:ligatures w14:val="none"/>
+        </w:rPr>
+        <w:t xml:space="preserve"> doing right now is to automatise all my analysis processes </w:t>
+      </w:r>
+      <w:proofErr w:type="gramStart"/>
+      <w:r>
+        <w:rPr>
+          <w:rFonts w:ascii="Times New Roman" w:eastAsia="Times New Roman" w:hAnsi="Times New Roman" w:cs="Times New Roman"/>
+          <w:kern w:val="36"/>
+          <w:sz w:val="28"/>
+          <w:szCs w:val="28"/>
+          <w:lang w:eastAsia="en-GB"/>
+          <w14:ligatures w14:val="none"/>
+        </w:rPr>
+        <w:t>in order to</w:t>
+      </w:r>
+      <w:proofErr w:type="gramEnd"/>
+      <w:r>
+        <w:rPr>
+          <w:rFonts w:ascii="Times New Roman" w:eastAsia="Times New Roman" w:hAnsi="Times New Roman" w:cs="Times New Roman"/>
+          <w:kern w:val="36"/>
+          <w:sz w:val="28"/>
+          <w:szCs w:val="28"/>
+          <w:lang w:eastAsia="en-GB"/>
+          <w14:ligatures w14:val="none"/>
+        </w:rPr>
+        <w:t xml:space="preserve"> parse/crunch a much larger dataset – I have a computer and applied math background so good basics but </w:t>
+      </w:r>
+      <w:proofErr w:type="gramStart"/>
+      <w:r>
+        <w:rPr>
+          <w:rFonts w:ascii="Times New Roman" w:eastAsia="Times New Roman" w:hAnsi="Times New Roman" w:cs="Times New Roman"/>
+          <w:kern w:val="36"/>
+          <w:sz w:val="28"/>
+          <w:szCs w:val="28"/>
+          <w:lang w:eastAsia="en-GB"/>
+          <w14:ligatures w14:val="none"/>
+        </w:rPr>
+        <w:t>luckily</w:t>
+      </w:r>
+      <w:proofErr w:type="gramEnd"/>
+      <w:r>
+        <w:rPr>
+          <w:rFonts w:ascii="Times New Roman" w:eastAsia="Times New Roman" w:hAnsi="Times New Roman" w:cs="Times New Roman"/>
+          <w:kern w:val="36"/>
+          <w:sz w:val="28"/>
+          <w:szCs w:val="28"/>
+          <w:lang w:eastAsia="en-GB"/>
+          <w14:ligatures w14:val="none"/>
+        </w:rPr>
+        <w:t xml:space="preserve"> I can also use the help from AI</w:t>
+      </w:r>
+      <w:r>
+        <w:rPr>
+          <w:rFonts w:ascii="Times New Roman" w:eastAsia="Times New Roman" w:hAnsi="Times New Roman" w:cs="Times New Roman"/>
+          <w:kern w:val="36"/>
+          <w:sz w:val="28"/>
+          <w:szCs w:val="28"/>
+          <w:lang w:eastAsia="en-GB"/>
+          <w14:ligatures w14:val="none"/>
+        </w:rPr>
+        <w:t xml:space="preserve"> (CODEX mainly)</w:t>
+      </w:r>
+      <w:r>
+        <w:rPr>
+          <w:rFonts w:ascii="Times New Roman" w:eastAsia="Times New Roman" w:hAnsi="Times New Roman" w:cs="Times New Roman"/>
+          <w:kern w:val="36"/>
+          <w:sz w:val="28"/>
+          <w:szCs w:val="28"/>
+          <w:lang w:eastAsia="en-GB"/>
+          <w14:ligatures w14:val="none"/>
+        </w:rPr>
+        <w:t xml:space="preserve"> </w:t>
+      </w:r>
+      <w:proofErr w:type="gramStart"/>
+      <w:r>
+        <w:rPr>
+          <w:rFonts w:ascii="Times New Roman" w:eastAsia="Times New Roman" w:hAnsi="Times New Roman" w:cs="Times New Roman"/>
+          <w:kern w:val="36"/>
+          <w:sz w:val="28"/>
+          <w:szCs w:val="28"/>
+          <w:lang w:eastAsia="en-GB"/>
+          <w14:ligatures w14:val="none"/>
+        </w:rPr>
+        <w:t>in order to</w:t>
+      </w:r>
+      <w:proofErr w:type="gramEnd"/>
+      <w:r>
+        <w:rPr>
+          <w:rFonts w:ascii="Times New Roman" w:eastAsia="Times New Roman" w:hAnsi="Times New Roman" w:cs="Times New Roman"/>
+          <w:kern w:val="36"/>
+          <w:sz w:val="28"/>
+          <w:szCs w:val="28"/>
+          <w:lang w:eastAsia="en-GB"/>
+          <w14:ligatures w14:val="none"/>
+        </w:rPr>
+        <w:t xml:space="preserve"> code more efficiently</w:t>
+      </w:r>
+      <w:r>
+        <w:rPr>
+          <w:rFonts w:ascii="Times New Roman" w:eastAsia="Times New Roman" w:hAnsi="Times New Roman" w:cs="Times New Roman"/>
+          <w:kern w:val="36"/>
+          <w:sz w:val="28"/>
+          <w:szCs w:val="28"/>
+          <w:lang w:eastAsia="en-GB"/>
+          <w14:ligatures w14:val="none"/>
+        </w:rPr>
+        <w:t xml:space="preserve">. That also allows me to be more dynamic in </w:t>
+      </w:r>
+      <w:proofErr w:type="gramStart"/>
+      <w:r>
+        <w:rPr>
+          <w:rFonts w:ascii="Times New Roman" w:eastAsia="Times New Roman" w:hAnsi="Times New Roman" w:cs="Times New Roman"/>
+          <w:kern w:val="36"/>
+          <w:sz w:val="28"/>
+          <w:szCs w:val="28"/>
+          <w:lang w:eastAsia="en-GB"/>
+          <w14:ligatures w14:val="none"/>
+        </w:rPr>
+        <w:t>updating  the</w:t>
+      </w:r>
+      <w:proofErr w:type="gramEnd"/>
+      <w:r>
+        <w:rPr>
+          <w:rFonts w:ascii="Times New Roman" w:eastAsia="Times New Roman" w:hAnsi="Times New Roman" w:cs="Times New Roman"/>
+          <w:kern w:val="36"/>
+          <w:sz w:val="28"/>
+          <w:szCs w:val="28"/>
+          <w:lang w:eastAsia="en-GB"/>
+          <w14:ligatures w14:val="none"/>
+        </w:rPr>
+        <w:t xml:space="preserve"> models </w:t>
+      </w:r>
+      <w:r>
+        <w:rPr>
+          <w:rFonts w:ascii="Times New Roman" w:eastAsia="Times New Roman" w:hAnsi="Times New Roman" w:cs="Times New Roman"/>
+          <w:kern w:val="36"/>
+          <w:sz w:val="28"/>
+          <w:szCs w:val="28"/>
+          <w:lang w:eastAsia="en-GB"/>
+          <w14:ligatures w14:val="none"/>
+        </w:rPr>
+        <w:t>– back testing my signals …</w:t>
+      </w:r>
+    </w:p>
     <w:p>
       <w:pPr>
         <w:spacing w:before="100" w:beforeAutospacing="1" w:after="100" w:afterAutospacing="1" w:line="240" w:lineRule="auto"/>
@@ -78,7 +905,31 @@
           <w:lang w:eastAsia="en-GB"/>
           <w14:ligatures w14:val="none"/>
         </w:rPr>
-        <w:t xml:space="preserve"> for each candidate pair (bond i vs bond j), compute:</w:t>
+        <w:t xml:space="preserve"> for each candidate pair (bond </w:t>
+      </w:r>
+      <w:proofErr w:type="spellStart"/>
+      <w:r>
+        <w:rPr>
+          <w:rFonts w:ascii="Times New Roman" w:eastAsia="Times New Roman" w:hAnsi="Times New Roman" w:cs="Times New Roman"/>
+          <w:kern w:val="0"/>
+          <w:sz w:val="21"/>
+          <w:szCs w:val="21"/>
+          <w:lang w:eastAsia="en-GB"/>
+          <w14:ligatures w14:val="none"/>
+        </w:rPr>
+        <w:t>i</w:t>
+      </w:r>
+      <w:proofErr w:type="spellEnd"/>
+      <w:r>
+        <w:rPr>
+          <w:rFonts w:ascii="Times New Roman" w:eastAsia="Times New Roman" w:hAnsi="Times New Roman" w:cs="Times New Roman"/>
+          <w:kern w:val="0"/>
+          <w:sz w:val="21"/>
+          <w:szCs w:val="21"/>
+          <w:lang w:eastAsia="en-GB"/>
+          <w14:ligatures w14:val="none"/>
+        </w:rPr>
+        <w:t xml:space="preserve"> vs bond j), compute:</w:t>
       </w:r>
     </w:p>
     <w:p>
@@ -201,7 +1052,31 @@
           <w:lang w:eastAsia="en-GB"/>
           <w14:ligatures w14:val="none"/>
         </w:rPr>
-        <w:t xml:space="preserve"> (expected carry+roll vs realized spread vol)</w:t>
+        <w:t xml:space="preserve"> (expected </w:t>
+      </w:r>
+      <w:proofErr w:type="spellStart"/>
+      <w:r>
+        <w:rPr>
+          <w:rFonts w:ascii="Times New Roman" w:eastAsia="Times New Roman" w:hAnsi="Times New Roman" w:cs="Times New Roman"/>
+          <w:kern w:val="0"/>
+          <w:sz w:val="21"/>
+          <w:szCs w:val="21"/>
+          <w:lang w:eastAsia="en-GB"/>
+          <w14:ligatures w14:val="none"/>
+        </w:rPr>
+        <w:t>carry+roll</w:t>
+      </w:r>
+      <w:proofErr w:type="spellEnd"/>
+      <w:r>
+        <w:rPr>
+          <w:rFonts w:ascii="Times New Roman" w:eastAsia="Times New Roman" w:hAnsi="Times New Roman" w:cs="Times New Roman"/>
+          <w:kern w:val="0"/>
+          <w:sz w:val="21"/>
+          <w:szCs w:val="21"/>
+          <w:lang w:eastAsia="en-GB"/>
+          <w14:ligatures w14:val="none"/>
+        </w:rPr>
+        <w:t xml:space="preserve"> vs realized spread vol)</w:t>
       </w:r>
     </w:p>
     <w:p>
@@ -340,6 +1215,7 @@
           <w:lang w:eastAsia="en-GB"/>
           <w14:ligatures w14:val="none"/>
         </w:rPr>
+        <w:lastRenderedPageBreak/>
         <w:t>dv01.csv — per-bond DV01 per €100 (latest row or static map)</w:t>
       </w:r>
     </w:p>
@@ -398,6 +1274,7 @@
         </w:rPr>
         <w:t xml:space="preserve">rolldown.csv — per-bond </w:t>
       </w:r>
+      <w:proofErr w:type="spellStart"/>
       <w:r>
         <w:rPr>
           <w:rFonts w:ascii="Times New Roman" w:eastAsia="Times New Roman" w:hAnsi="Times New Roman" w:cs="Times New Roman"/>
@@ -411,6 +1288,7 @@
         </w:rPr>
         <w:t>RollDown_bp_pa</w:t>
       </w:r>
+      <w:proofErr w:type="spellEnd"/>
       <w:r>
         <w:rPr>
           <w:rFonts w:ascii="Times New Roman" w:eastAsia="Times New Roman" w:hAnsi="Times New Roman" w:cs="Times New Roman"/>
@@ -545,7 +1423,57 @@
           <w:lang w:eastAsia="en-GB"/>
           <w14:ligatures w14:val="none"/>
         </w:rPr>
-        <w:t>S_{i,j}(t)=Y_i(t)-Y_j(t)</w:t>
+        <w:t>S_{</w:t>
+      </w:r>
+      <w:proofErr w:type="spellStart"/>
+      <w:proofErr w:type="gramStart"/>
+      <w:r>
+        <w:rPr>
+          <w:rFonts w:ascii="Times New Roman" w:eastAsia="Times New Roman" w:hAnsi="Times New Roman" w:cs="Times New Roman"/>
+          <w:kern w:val="0"/>
+          <w:sz w:val="21"/>
+          <w:szCs w:val="21"/>
+          <w:lang w:eastAsia="en-GB"/>
+          <w14:ligatures w14:val="none"/>
+        </w:rPr>
+        <w:t>i,j</w:t>
+      </w:r>
+      <w:proofErr w:type="spellEnd"/>
+      <w:proofErr w:type="gramEnd"/>
+      <w:r>
+        <w:rPr>
+          <w:rFonts w:ascii="Times New Roman" w:eastAsia="Times New Roman" w:hAnsi="Times New Roman" w:cs="Times New Roman"/>
+          <w:kern w:val="0"/>
+          <w:sz w:val="21"/>
+          <w:szCs w:val="21"/>
+          <w:lang w:eastAsia="en-GB"/>
+          <w14:ligatures w14:val="none"/>
+        </w:rPr>
+        <w:t>}(t)=</w:t>
+      </w:r>
+      <w:proofErr w:type="spellStart"/>
+      <w:r>
+        <w:rPr>
+          <w:rFonts w:ascii="Times New Roman" w:eastAsia="Times New Roman" w:hAnsi="Times New Roman" w:cs="Times New Roman"/>
+          <w:kern w:val="0"/>
+          <w:sz w:val="21"/>
+          <w:szCs w:val="21"/>
+          <w:lang w:eastAsia="en-GB"/>
+          <w14:ligatures w14:val="none"/>
+        </w:rPr>
+        <w:t>Y_i</w:t>
+      </w:r>
+      <w:proofErr w:type="spellEnd"/>
+      <w:r>
+        <w:rPr>
+          <w:rFonts w:ascii="Times New Roman" w:eastAsia="Times New Roman" w:hAnsi="Times New Roman" w:cs="Times New Roman"/>
+          <w:kern w:val="0"/>
+          <w:sz w:val="21"/>
+          <w:szCs w:val="21"/>
+          <w:lang w:eastAsia="en-GB"/>
+          <w14:ligatures w14:val="none"/>
+        </w:rPr>
+        <w:t>(t)-Y_j(t)</w:t>
       </w:r>
     </w:p>
     <w:p>
@@ -570,7 +1498,105 @@
           <w:lang w:eastAsia="en-GB"/>
           <w14:ligatures w14:val="none"/>
         </w:rPr>
-        <w:t>Z_{i,j}(t)=\dfrac{S(t)-\mu_{w}(S)}{\sigma_{w}(S)}  (e.g., w=120 days)</w:t>
+        <w:t>Z_{</w:t>
+      </w:r>
+      <w:proofErr w:type="spellStart"/>
+      <w:proofErr w:type="gramStart"/>
+      <w:r>
+        <w:rPr>
+          <w:rFonts w:ascii="Times New Roman" w:eastAsia="Times New Roman" w:hAnsi="Times New Roman" w:cs="Times New Roman"/>
+          <w:kern w:val="0"/>
+          <w:sz w:val="21"/>
+          <w:szCs w:val="21"/>
+          <w:lang w:eastAsia="en-GB"/>
+          <w14:ligatures w14:val="none"/>
+        </w:rPr>
+        <w:t>i,j</w:t>
+      </w:r>
+      <w:proofErr w:type="spellEnd"/>
+      <w:proofErr w:type="gramEnd"/>
+      <w:r>
+        <w:rPr>
+          <w:rFonts w:ascii="Times New Roman" w:eastAsia="Times New Roman" w:hAnsi="Times New Roman" w:cs="Times New Roman"/>
+          <w:kern w:val="0"/>
+          <w:sz w:val="21"/>
+          <w:szCs w:val="21"/>
+          <w:lang w:eastAsia="en-GB"/>
+          <w14:ligatures w14:val="none"/>
+        </w:rPr>
+        <w:t>}(t)=\</w:t>
+      </w:r>
+      <w:proofErr w:type="spellStart"/>
+      <w:r>
+        <w:rPr>
+          <w:rFonts w:ascii="Times New Roman" w:eastAsia="Times New Roman" w:hAnsi="Times New Roman" w:cs="Times New Roman"/>
+          <w:kern w:val="0"/>
+          <w:sz w:val="21"/>
+          <w:szCs w:val="21"/>
+          <w:lang w:eastAsia="en-GB"/>
+          <w14:ligatures w14:val="none"/>
+        </w:rPr>
+        <w:t>dfrac</w:t>
+      </w:r>
+      <w:proofErr w:type="spellEnd"/>
+      <w:r>
+        <w:rPr>
+          <w:rFonts w:ascii="Times New Roman" w:eastAsia="Times New Roman" w:hAnsi="Times New Roman" w:cs="Times New Roman"/>
+          <w:kern w:val="0"/>
+          <w:sz w:val="21"/>
+          <w:szCs w:val="21"/>
+          <w:lang w:eastAsia="en-GB"/>
+          <w14:ligatures w14:val="none"/>
+        </w:rPr>
+        <w:t>{S(t)-\mu_{w}(S</w:t>
+      </w:r>
+      <w:proofErr w:type="gramStart"/>
+      <w:r>
+        <w:rPr>
+          <w:rFonts w:ascii="Times New Roman" w:eastAsia="Times New Roman" w:hAnsi="Times New Roman" w:cs="Times New Roman"/>
+          <w:kern w:val="0"/>
+          <w:sz w:val="21"/>
+          <w:szCs w:val="21"/>
+          <w:lang w:eastAsia="en-GB"/>
+          <w14:ligatures w14:val="none"/>
+        </w:rPr>
+        <w:t>)}{</w:t>
+      </w:r>
+      <w:proofErr w:type="gramEnd"/>
+      <w:r>
+        <w:rPr>
+          <w:rFonts w:ascii="Times New Roman" w:eastAsia="Times New Roman" w:hAnsi="Times New Roman" w:cs="Times New Roman"/>
+          <w:kern w:val="0"/>
+          <w:sz w:val="21"/>
+          <w:szCs w:val="21"/>
+          <w:lang w:eastAsia="en-GB"/>
+          <w14:ligatures w14:val="none"/>
+        </w:rPr>
+        <w:t>\sigma_{w}(S</w:t>
+      </w:r>
+      <w:proofErr w:type="gramStart"/>
+      <w:r>
+        <w:rPr>
+          <w:rFonts w:ascii="Times New Roman" w:eastAsia="Times New Roman" w:hAnsi="Times New Roman" w:cs="Times New Roman"/>
+          <w:kern w:val="0"/>
+          <w:sz w:val="21"/>
+          <w:szCs w:val="21"/>
+          <w:lang w:eastAsia="en-GB"/>
+          <w14:ligatures w14:val="none"/>
+        </w:rPr>
+        <w:t>)}  (</w:t>
+      </w:r>
+      <w:proofErr w:type="gramEnd"/>
+      <w:r>
+        <w:rPr>
+          <w:rFonts w:ascii="Times New Roman" w:eastAsia="Times New Roman" w:hAnsi="Times New Roman" w:cs="Times New Roman"/>
+          <w:kern w:val="0"/>
+          <w:sz w:val="21"/>
+          <w:szCs w:val="21"/>
+          <w:lang w:eastAsia="en-GB"/>
+          <w14:ligatures w14:val="none"/>
+        </w:rPr>
+        <w:t>e.g., w=120 days)</w:t>
       </w:r>
     </w:p>
     <w:p>
@@ -625,7 +1651,55 @@
           <w:lang w:eastAsia="en-GB"/>
           <w14:ligatures w14:val="none"/>
         </w:rPr>
-        <w:t>Long-term \rho_{\text{LT}} (e.g., 1y) and short-term \rho_{\text{ST}} (e.g., 60d).</w:t>
+        <w:t>Long-term \rho_{\</w:t>
+      </w:r>
+      <w:proofErr w:type="gramStart"/>
+      <w:r>
+        <w:rPr>
+          <w:rFonts w:ascii="Times New Roman" w:eastAsia="Times New Roman" w:hAnsi="Times New Roman" w:cs="Times New Roman"/>
+          <w:kern w:val="0"/>
+          <w:sz w:val="21"/>
+          <w:szCs w:val="21"/>
+          <w:lang w:eastAsia="en-GB"/>
+          <w14:ligatures w14:val="none"/>
+        </w:rPr>
+        <w:t>text{</w:t>
+      </w:r>
+      <w:proofErr w:type="gramEnd"/>
+      <w:r>
+        <w:rPr>
+          <w:rFonts w:ascii="Times New Roman" w:eastAsia="Times New Roman" w:hAnsi="Times New Roman" w:cs="Times New Roman"/>
+          <w:kern w:val="0"/>
+          <w:sz w:val="21"/>
+          <w:szCs w:val="21"/>
+          <w:lang w:eastAsia="en-GB"/>
+          <w14:ligatures w14:val="none"/>
+        </w:rPr>
+        <w:t>LT}} (e.g., 1y) and short-term \rho_{\</w:t>
+      </w:r>
+      <w:proofErr w:type="gramStart"/>
+      <w:r>
+        <w:rPr>
+          <w:rFonts w:ascii="Times New Roman" w:eastAsia="Times New Roman" w:hAnsi="Times New Roman" w:cs="Times New Roman"/>
+          <w:kern w:val="0"/>
+          <w:sz w:val="21"/>
+          <w:szCs w:val="21"/>
+          <w:lang w:eastAsia="en-GB"/>
+          <w14:ligatures w14:val="none"/>
+        </w:rPr>
+        <w:t>text{</w:t>
+      </w:r>
+      <w:proofErr w:type="gramEnd"/>
+      <w:r>
+        <w:rPr>
+          <w:rFonts w:ascii="Times New Roman" w:eastAsia="Times New Roman" w:hAnsi="Times New Roman" w:cs="Times New Roman"/>
+          <w:kern w:val="0"/>
+          <w:sz w:val="21"/>
+          <w:szCs w:val="21"/>
+          <w:lang w:eastAsia="en-GB"/>
+          <w14:ligatures w14:val="none"/>
+        </w:rPr>
+        <w:t>ST}} (e.g., 60d).</w:t>
       </w:r>
     </w:p>
     <w:p>
@@ -650,7 +1724,127 @@
           <w:lang w:eastAsia="en-GB"/>
           <w14:ligatures w14:val="none"/>
         </w:rPr>
-        <w:t>Penalty if \rho_{\text{LT}}&lt;\rho_{\min} or if |\rho_{\text{ST}}-\rho_{\text{LT}}| is large.</w:t>
+        <w:t>Penalty if \rho_{\</w:t>
+      </w:r>
+      <w:proofErr w:type="gramStart"/>
+      <w:r>
+        <w:rPr>
+          <w:rFonts w:ascii="Times New Roman" w:eastAsia="Times New Roman" w:hAnsi="Times New Roman" w:cs="Times New Roman"/>
+          <w:kern w:val="0"/>
+          <w:sz w:val="21"/>
+          <w:szCs w:val="21"/>
+          <w:lang w:eastAsia="en-GB"/>
+          <w14:ligatures w14:val="none"/>
+        </w:rPr>
+        <w:t>text{</w:t>
+      </w:r>
+      <w:proofErr w:type="gramEnd"/>
+      <w:r>
+        <w:rPr>
+          <w:rFonts w:ascii="Times New Roman" w:eastAsia="Times New Roman" w:hAnsi="Times New Roman" w:cs="Times New Roman"/>
+          <w:kern w:val="0"/>
+          <w:sz w:val="21"/>
+          <w:szCs w:val="21"/>
+          <w:lang w:eastAsia="en-GB"/>
+          <w14:ligatures w14:val="none"/>
+        </w:rPr>
+        <w:t>LT</w:t>
+      </w:r>
+      <w:proofErr w:type="gramStart"/>
+      <w:r>
+        <w:rPr>
+          <w:rFonts w:ascii="Times New Roman" w:eastAsia="Times New Roman" w:hAnsi="Times New Roman" w:cs="Times New Roman"/>
+          <w:kern w:val="0"/>
+          <w:sz w:val="21"/>
+          <w:szCs w:val="21"/>
+          <w:lang w:eastAsia="en-GB"/>
+          <w14:ligatures w14:val="none"/>
+        </w:rPr>
+        <w:t>}}&lt;</w:t>
+      </w:r>
+      <w:proofErr w:type="gramEnd"/>
+      <w:r>
+        <w:rPr>
+          <w:rFonts w:ascii="Times New Roman" w:eastAsia="Times New Roman" w:hAnsi="Times New Roman" w:cs="Times New Roman"/>
+          <w:kern w:val="0"/>
+          <w:sz w:val="21"/>
+          <w:szCs w:val="21"/>
+          <w:lang w:eastAsia="en-GB"/>
+          <w14:ligatures w14:val="none"/>
+        </w:rPr>
+        <w:t>\rho_{\min} or if |\rho_{\</w:t>
+      </w:r>
+      <w:proofErr w:type="gramStart"/>
+      <w:r>
+        <w:rPr>
+          <w:rFonts w:ascii="Times New Roman" w:eastAsia="Times New Roman" w:hAnsi="Times New Roman" w:cs="Times New Roman"/>
+          <w:kern w:val="0"/>
+          <w:sz w:val="21"/>
+          <w:szCs w:val="21"/>
+          <w:lang w:eastAsia="en-GB"/>
+          <w14:ligatures w14:val="none"/>
+        </w:rPr>
+        <w:t>text{</w:t>
+      </w:r>
+      <w:proofErr w:type="gramEnd"/>
+      <w:r>
+        <w:rPr>
+          <w:rFonts w:ascii="Times New Roman" w:eastAsia="Times New Roman" w:hAnsi="Times New Roman" w:cs="Times New Roman"/>
+          <w:kern w:val="0"/>
+          <w:sz w:val="21"/>
+          <w:szCs w:val="21"/>
+          <w:lang w:eastAsia="en-GB"/>
+          <w14:ligatures w14:val="none"/>
+        </w:rPr>
+        <w:t>ST}}-\rho_{\</w:t>
+      </w:r>
+      <w:proofErr w:type="gramStart"/>
+      <w:r>
+        <w:rPr>
+          <w:rFonts w:ascii="Times New Roman" w:eastAsia="Times New Roman" w:hAnsi="Times New Roman" w:cs="Times New Roman"/>
+          <w:kern w:val="0"/>
+          <w:sz w:val="21"/>
+          <w:szCs w:val="21"/>
+          <w:lang w:eastAsia="en-GB"/>
+          <w14:ligatures w14:val="none"/>
+        </w:rPr>
+        <w:t>text{</w:t>
+      </w:r>
+      <w:proofErr w:type="gramEnd"/>
+      <w:r>
+        <w:rPr>
+          <w:rFonts w:ascii="Times New Roman" w:eastAsia="Times New Roman" w:hAnsi="Times New Roman" w:cs="Times New Roman"/>
+          <w:kern w:val="0"/>
+          <w:sz w:val="21"/>
+          <w:szCs w:val="21"/>
+          <w:lang w:eastAsia="en-GB"/>
+          <w14:ligatures w14:val="none"/>
+        </w:rPr>
+        <w:t>LT</w:t>
+      </w:r>
+      <w:proofErr w:type="gramStart"/>
+      <w:r>
+        <w:rPr>
+          <w:rFonts w:ascii="Times New Roman" w:eastAsia="Times New Roman" w:hAnsi="Times New Roman" w:cs="Times New Roman"/>
+          <w:kern w:val="0"/>
+          <w:sz w:val="21"/>
+          <w:szCs w:val="21"/>
+          <w:lang w:eastAsia="en-GB"/>
+          <w14:ligatures w14:val="none"/>
+        </w:rPr>
+        <w:t>}}|</w:t>
+      </w:r>
+      <w:proofErr w:type="gramEnd"/>
+      <w:r>
+        <w:rPr>
+          <w:rFonts w:ascii="Times New Roman" w:eastAsia="Times New Roman" w:hAnsi="Times New Roman" w:cs="Times New Roman"/>
+          <w:kern w:val="0"/>
+          <w:sz w:val="21"/>
+          <w:szCs w:val="21"/>
+          <w:lang w:eastAsia="en-GB"/>
+          <w14:ligatures w14:val="none"/>
+        </w:rPr>
+        <w:t xml:space="preserve"> is large.</w:t>
       </w:r>
     </w:p>
     <w:p>
@@ -770,7 +1964,151 @@
           <w:lang w:eastAsia="en-GB"/>
           <w14:ligatures w14:val="none"/>
         </w:rPr>
-        <w:t>Hedge ratio on yields: h=\dfrac{\text{DV01}_i}{\text{DV01}_j}</w:t>
+        <w:t>Hedge ratio on yields: h=\</w:t>
+      </w:r>
+      <w:proofErr w:type="spellStart"/>
+      <w:r>
+        <w:rPr>
+          <w:rFonts w:ascii="Times New Roman" w:eastAsia="Times New Roman" w:hAnsi="Times New Roman" w:cs="Times New Roman"/>
+          <w:kern w:val="0"/>
+          <w:sz w:val="21"/>
+          <w:szCs w:val="21"/>
+          <w:lang w:eastAsia="en-GB"/>
+          <w14:ligatures w14:val="none"/>
+        </w:rPr>
+        <w:t>dfrac</w:t>
+      </w:r>
+      <w:proofErr w:type="spellEnd"/>
+      <w:r>
+        <w:rPr>
+          <w:rFonts w:ascii="Times New Roman" w:eastAsia="Times New Roman" w:hAnsi="Times New Roman" w:cs="Times New Roman"/>
+          <w:kern w:val="0"/>
+          <w:sz w:val="21"/>
+          <w:szCs w:val="21"/>
+          <w:lang w:eastAsia="en-GB"/>
+          <w14:ligatures w14:val="none"/>
+        </w:rPr>
+        <w:t>{\</w:t>
+      </w:r>
+      <w:proofErr w:type="gramStart"/>
+      <w:r>
+        <w:rPr>
+          <w:rFonts w:ascii="Times New Roman" w:eastAsia="Times New Roman" w:hAnsi="Times New Roman" w:cs="Times New Roman"/>
+          <w:kern w:val="0"/>
+          <w:sz w:val="21"/>
+          <w:szCs w:val="21"/>
+          <w:lang w:eastAsia="en-GB"/>
+          <w14:ligatures w14:val="none"/>
+        </w:rPr>
+        <w:t>text{</w:t>
+      </w:r>
+      <w:proofErr w:type="gramEnd"/>
+      <w:r>
+        <w:rPr>
+          <w:rFonts w:ascii="Times New Roman" w:eastAsia="Times New Roman" w:hAnsi="Times New Roman" w:cs="Times New Roman"/>
+          <w:kern w:val="0"/>
+          <w:sz w:val="21"/>
+          <w:szCs w:val="21"/>
+          <w:lang w:eastAsia="en-GB"/>
+          <w14:ligatures w14:val="none"/>
+        </w:rPr>
+        <w:t>DV</w:t>
+      </w:r>
+      <w:proofErr w:type="gramStart"/>
+      <w:r>
+        <w:rPr>
+          <w:rFonts w:ascii="Times New Roman" w:eastAsia="Times New Roman" w:hAnsi="Times New Roman" w:cs="Times New Roman"/>
+          <w:kern w:val="0"/>
+          <w:sz w:val="21"/>
+          <w:szCs w:val="21"/>
+          <w:lang w:eastAsia="en-GB"/>
+          <w14:ligatures w14:val="none"/>
+        </w:rPr>
+        <w:t>01}_</w:t>
+      </w:r>
+      <w:proofErr w:type="spellStart"/>
+      <w:r>
+        <w:rPr>
+          <w:rFonts w:ascii="Times New Roman" w:eastAsia="Times New Roman" w:hAnsi="Times New Roman" w:cs="Times New Roman"/>
+          <w:kern w:val="0"/>
+          <w:sz w:val="21"/>
+          <w:szCs w:val="21"/>
+          <w:lang w:eastAsia="en-GB"/>
+          <w14:ligatures w14:val="none"/>
+        </w:rPr>
+        <w:t>i</w:t>
+      </w:r>
+      <w:proofErr w:type="spellEnd"/>
+      <w:r>
+        <w:rPr>
+          <w:rFonts w:ascii="Times New Roman" w:eastAsia="Times New Roman" w:hAnsi="Times New Roman" w:cs="Times New Roman"/>
+          <w:kern w:val="0"/>
+          <w:sz w:val="21"/>
+          <w:szCs w:val="21"/>
+          <w:lang w:eastAsia="en-GB"/>
+          <w14:ligatures w14:val="none"/>
+        </w:rPr>
+        <w:t>}{</w:t>
+      </w:r>
+      <w:proofErr w:type="gramEnd"/>
+      <w:r>
+        <w:rPr>
+          <w:rFonts w:ascii="Times New Roman" w:eastAsia="Times New Roman" w:hAnsi="Times New Roman" w:cs="Times New Roman"/>
+          <w:kern w:val="0"/>
+          <w:sz w:val="21"/>
+          <w:szCs w:val="21"/>
+          <w:lang w:eastAsia="en-GB"/>
+          <w14:ligatures w14:val="none"/>
+        </w:rPr>
+        <w:t>\</w:t>
+      </w:r>
+      <w:proofErr w:type="gramStart"/>
+      <w:r>
+        <w:rPr>
+          <w:rFonts w:ascii="Times New Roman" w:eastAsia="Times New Roman" w:hAnsi="Times New Roman" w:cs="Times New Roman"/>
+          <w:kern w:val="0"/>
+          <w:sz w:val="21"/>
+          <w:szCs w:val="21"/>
+          <w:lang w:eastAsia="en-GB"/>
+          <w14:ligatures w14:val="none"/>
+        </w:rPr>
+        <w:t>text{</w:t>
+      </w:r>
+      <w:proofErr w:type="gramEnd"/>
+      <w:r>
+        <w:rPr>
+          <w:rFonts w:ascii="Times New Roman" w:eastAsia="Times New Roman" w:hAnsi="Times New Roman" w:cs="Times New Roman"/>
+          <w:kern w:val="0"/>
+          <w:sz w:val="21"/>
+          <w:szCs w:val="21"/>
+          <w:lang w:eastAsia="en-GB"/>
+          <w14:ligatures w14:val="none"/>
+        </w:rPr>
+        <w:t>DV</w:t>
+      </w:r>
+      <w:proofErr w:type="gramStart"/>
+      <w:r>
+        <w:rPr>
+          <w:rFonts w:ascii="Times New Roman" w:eastAsia="Times New Roman" w:hAnsi="Times New Roman" w:cs="Times New Roman"/>
+          <w:kern w:val="0"/>
+          <w:sz w:val="21"/>
+          <w:szCs w:val="21"/>
+          <w:lang w:eastAsia="en-GB"/>
+          <w14:ligatures w14:val="none"/>
+        </w:rPr>
+        <w:t>01}_</w:t>
+      </w:r>
+      <w:proofErr w:type="gramEnd"/>
+      <w:r>
+        <w:rPr>
+          <w:rFonts w:ascii="Times New Roman" w:eastAsia="Times New Roman" w:hAnsi="Times New Roman" w:cs="Times New Roman"/>
+          <w:kern w:val="0"/>
+          <w:sz w:val="21"/>
+          <w:szCs w:val="21"/>
+          <w:lang w:eastAsia="en-GB"/>
+          <w14:ligatures w14:val="none"/>
+        </w:rPr>
+        <w:t>j}</w:t>
       </w:r>
     </w:p>
     <w:p>
@@ -823,7 +2161,201 @@
           <w:lang w:eastAsia="en-GB"/>
           <w14:ligatures w14:val="none"/>
         </w:rPr>
-        <w:t>\Delta P(t)=\text{DV01}_i\,\Delta Y_i(t)-h\cdot \text{DV01}_j\,\Delta Y_j(t)</w:t>
+        <w:t>\Delta P(t)=\</w:t>
+      </w:r>
+      <w:proofErr w:type="gramStart"/>
+      <w:r>
+        <w:rPr>
+          <w:rFonts w:ascii="Times New Roman" w:eastAsia="Times New Roman" w:hAnsi="Times New Roman" w:cs="Times New Roman"/>
+          <w:kern w:val="0"/>
+          <w:sz w:val="21"/>
+          <w:szCs w:val="21"/>
+          <w:lang w:eastAsia="en-GB"/>
+          <w14:ligatures w14:val="none"/>
+        </w:rPr>
+        <w:t>text{</w:t>
+      </w:r>
+      <w:proofErr w:type="gramEnd"/>
+      <w:r>
+        <w:rPr>
+          <w:rFonts w:ascii="Times New Roman" w:eastAsia="Times New Roman" w:hAnsi="Times New Roman" w:cs="Times New Roman"/>
+          <w:kern w:val="0"/>
+          <w:sz w:val="21"/>
+          <w:szCs w:val="21"/>
+          <w:lang w:eastAsia="en-GB"/>
+          <w14:ligatures w14:val="none"/>
+        </w:rPr>
+        <w:t>DV</w:t>
+      </w:r>
+      <w:proofErr w:type="gramStart"/>
+      <w:r>
+        <w:rPr>
+          <w:rFonts w:ascii="Times New Roman" w:eastAsia="Times New Roman" w:hAnsi="Times New Roman" w:cs="Times New Roman"/>
+          <w:kern w:val="0"/>
+          <w:sz w:val="21"/>
+          <w:szCs w:val="21"/>
+          <w:lang w:eastAsia="en-GB"/>
+          <w14:ligatures w14:val="none"/>
+        </w:rPr>
+        <w:t>01}_</w:t>
+      </w:r>
+      <w:proofErr w:type="spellStart"/>
+      <w:proofErr w:type="gramEnd"/>
+      <w:r>
+        <w:rPr>
+          <w:rFonts w:ascii="Times New Roman" w:eastAsia="Times New Roman" w:hAnsi="Times New Roman" w:cs="Times New Roman"/>
+          <w:kern w:val="0"/>
+          <w:sz w:val="21"/>
+          <w:szCs w:val="21"/>
+          <w:lang w:eastAsia="en-GB"/>
+          <w14:ligatures w14:val="none"/>
+        </w:rPr>
+        <w:t>i</w:t>
+      </w:r>
+      <w:proofErr w:type="spellEnd"/>
+      <w:proofErr w:type="gramStart"/>
+      <w:r>
+        <w:rPr>
+          <w:rFonts w:ascii="Times New Roman" w:eastAsia="Times New Roman" w:hAnsi="Times New Roman" w:cs="Times New Roman"/>
+          <w:kern w:val="0"/>
+          <w:sz w:val="21"/>
+          <w:szCs w:val="21"/>
+          <w:lang w:eastAsia="en-GB"/>
+          <w14:ligatures w14:val="none"/>
+        </w:rPr>
+        <w:t>\,\</w:t>
+      </w:r>
+      <w:proofErr w:type="gramEnd"/>
+      <w:r>
+        <w:rPr>
+          <w:rFonts w:ascii="Times New Roman" w:eastAsia="Times New Roman" w:hAnsi="Times New Roman" w:cs="Times New Roman"/>
+          <w:kern w:val="0"/>
+          <w:sz w:val="21"/>
+          <w:szCs w:val="21"/>
+          <w:lang w:eastAsia="en-GB"/>
+          <w14:ligatures w14:val="none"/>
+        </w:rPr>
+        <w:t xml:space="preserve">Delta </w:t>
+      </w:r>
+      <w:proofErr w:type="spellStart"/>
+      <w:r>
+        <w:rPr>
+          <w:rFonts w:ascii="Times New Roman" w:eastAsia="Times New Roman" w:hAnsi="Times New Roman" w:cs="Times New Roman"/>
+          <w:kern w:val="0"/>
+          <w:sz w:val="21"/>
+          <w:szCs w:val="21"/>
+          <w:lang w:eastAsia="en-GB"/>
+          <w14:ligatures w14:val="none"/>
+        </w:rPr>
+        <w:t>Y_i</w:t>
+      </w:r>
+      <w:proofErr w:type="spellEnd"/>
+      <w:r>
+        <w:rPr>
+          <w:rFonts w:ascii="Times New Roman" w:eastAsia="Times New Roman" w:hAnsi="Times New Roman" w:cs="Times New Roman"/>
+          <w:kern w:val="0"/>
+          <w:sz w:val="21"/>
+          <w:szCs w:val="21"/>
+          <w:lang w:eastAsia="en-GB"/>
+          <w14:ligatures w14:val="none"/>
+        </w:rPr>
+        <w:t>(t)-h\</w:t>
+      </w:r>
+      <w:proofErr w:type="spellStart"/>
+      <w:r>
+        <w:rPr>
+          <w:rFonts w:ascii="Times New Roman" w:eastAsia="Times New Roman" w:hAnsi="Times New Roman" w:cs="Times New Roman"/>
+          <w:kern w:val="0"/>
+          <w:sz w:val="21"/>
+          <w:szCs w:val="21"/>
+          <w:lang w:eastAsia="en-GB"/>
+          <w14:ligatures w14:val="none"/>
+        </w:rPr>
+        <w:t>cdot</w:t>
+      </w:r>
+      <w:proofErr w:type="spellEnd"/>
+      <w:r>
+        <w:rPr>
+          <w:rFonts w:ascii="Times New Roman" w:eastAsia="Times New Roman" w:hAnsi="Times New Roman" w:cs="Times New Roman"/>
+          <w:kern w:val="0"/>
+          <w:sz w:val="21"/>
+          <w:szCs w:val="21"/>
+          <w:lang w:eastAsia="en-GB"/>
+          <w14:ligatures w14:val="none"/>
+        </w:rPr>
+        <w:t xml:space="preserve"> \</w:t>
+      </w:r>
+      <w:proofErr w:type="gramStart"/>
+      <w:r>
+        <w:rPr>
+          <w:rFonts w:ascii="Times New Roman" w:eastAsia="Times New Roman" w:hAnsi="Times New Roman" w:cs="Times New Roman"/>
+          <w:kern w:val="0"/>
+          <w:sz w:val="21"/>
+          <w:szCs w:val="21"/>
+          <w:lang w:eastAsia="en-GB"/>
+          <w14:ligatures w14:val="none"/>
+        </w:rPr>
+        <w:t>text{</w:t>
+      </w:r>
+      <w:proofErr w:type="gramEnd"/>
+      <w:r>
+        <w:rPr>
+          <w:rFonts w:ascii="Times New Roman" w:eastAsia="Times New Roman" w:hAnsi="Times New Roman" w:cs="Times New Roman"/>
+          <w:kern w:val="0"/>
+          <w:sz w:val="21"/>
+          <w:szCs w:val="21"/>
+          <w:lang w:eastAsia="en-GB"/>
+          <w14:ligatures w14:val="none"/>
+        </w:rPr>
+        <w:t>DV</w:t>
+      </w:r>
+      <w:proofErr w:type="gramStart"/>
+      <w:r>
+        <w:rPr>
+          <w:rFonts w:ascii="Times New Roman" w:eastAsia="Times New Roman" w:hAnsi="Times New Roman" w:cs="Times New Roman"/>
+          <w:kern w:val="0"/>
+          <w:sz w:val="21"/>
+          <w:szCs w:val="21"/>
+          <w:lang w:eastAsia="en-GB"/>
+          <w14:ligatures w14:val="none"/>
+        </w:rPr>
+        <w:t>01}_</w:t>
+      </w:r>
+      <w:proofErr w:type="gramEnd"/>
+      <w:r>
+        <w:rPr>
+          <w:rFonts w:ascii="Times New Roman" w:eastAsia="Times New Roman" w:hAnsi="Times New Roman" w:cs="Times New Roman"/>
+          <w:kern w:val="0"/>
+          <w:sz w:val="21"/>
+          <w:szCs w:val="21"/>
+          <w:lang w:eastAsia="en-GB"/>
+          <w14:ligatures w14:val="none"/>
+        </w:rPr>
+        <w:t>j</w:t>
+      </w:r>
+      <w:proofErr w:type="gramStart"/>
+      <w:r>
+        <w:rPr>
+          <w:rFonts w:ascii="Times New Roman" w:eastAsia="Times New Roman" w:hAnsi="Times New Roman" w:cs="Times New Roman"/>
+          <w:kern w:val="0"/>
+          <w:sz w:val="21"/>
+          <w:szCs w:val="21"/>
+          <w:lang w:eastAsia="en-GB"/>
+          <w14:ligatures w14:val="none"/>
+        </w:rPr>
+        <w:t>\,\</w:t>
+      </w:r>
+      <w:proofErr w:type="gramEnd"/>
+      <w:r>
+        <w:rPr>
+          <w:rFonts w:ascii="Times New Roman" w:eastAsia="Times New Roman" w:hAnsi="Times New Roman" w:cs="Times New Roman"/>
+          <w:kern w:val="0"/>
+          <w:sz w:val="21"/>
+          <w:szCs w:val="21"/>
+          <w:lang w:eastAsia="en-GB"/>
+          <w14:ligatures w14:val="none"/>
+        </w:rPr>
+        <w:t>Delta Y_j(t)</w:t>
       </w:r>
     </w:p>
     <w:p>
@@ -851,7 +2383,68 @@
           <w:lang w:eastAsia="en-GB"/>
           <w14:ligatures w14:val="none"/>
         </w:rPr>
-        <w:t>Realized vol \sigma_{\text{spread}}=\text{stdev}[\Delta P] over window w.</w:t>
+        <w:t>Realized vol \sigma_{\text{spread</w:t>
+      </w:r>
+      <w:proofErr w:type="gramStart"/>
+      <w:r>
+        <w:rPr>
+          <w:rFonts w:ascii="Times New Roman" w:eastAsia="Times New Roman" w:hAnsi="Times New Roman" w:cs="Times New Roman"/>
+          <w:kern w:val="0"/>
+          <w:sz w:val="21"/>
+          <w:szCs w:val="21"/>
+          <w:lang w:eastAsia="en-GB"/>
+          <w14:ligatures w14:val="none"/>
+        </w:rPr>
+        <w:t>}}=</w:t>
+      </w:r>
+      <w:proofErr w:type="gramEnd"/>
+      <w:r>
+        <w:rPr>
+          <w:rFonts w:ascii="Times New Roman" w:eastAsia="Times New Roman" w:hAnsi="Times New Roman" w:cs="Times New Roman"/>
+          <w:kern w:val="0"/>
+          <w:sz w:val="21"/>
+          <w:szCs w:val="21"/>
+          <w:lang w:eastAsia="en-GB"/>
+          <w14:ligatures w14:val="none"/>
+        </w:rPr>
+        <w:t>\text{</w:t>
+      </w:r>
+      <w:proofErr w:type="spellStart"/>
+      <w:r>
+        <w:rPr>
+          <w:rFonts w:ascii="Times New Roman" w:eastAsia="Times New Roman" w:hAnsi="Times New Roman" w:cs="Times New Roman"/>
+          <w:kern w:val="0"/>
+          <w:sz w:val="21"/>
+          <w:szCs w:val="21"/>
+          <w:lang w:eastAsia="en-GB"/>
+          <w14:ligatures w14:val="none"/>
+        </w:rPr>
+        <w:t>stdev</w:t>
+      </w:r>
+      <w:proofErr w:type="spellEnd"/>
+      <w:proofErr w:type="gramStart"/>
+      <w:r>
+        <w:rPr>
+          <w:rFonts w:ascii="Times New Roman" w:eastAsia="Times New Roman" w:hAnsi="Times New Roman" w:cs="Times New Roman"/>
+          <w:kern w:val="0"/>
+          <w:sz w:val="21"/>
+          <w:szCs w:val="21"/>
+          <w:lang w:eastAsia="en-GB"/>
+          <w14:ligatures w14:val="none"/>
+        </w:rPr>
+        <w:t>}[</w:t>
+      </w:r>
+      <w:proofErr w:type="gramEnd"/>
+      <w:r>
+        <w:rPr>
+          <w:rFonts w:ascii="Times New Roman" w:eastAsia="Times New Roman" w:hAnsi="Times New Roman" w:cs="Times New Roman"/>
+          <w:kern w:val="0"/>
+          <w:sz w:val="21"/>
+          <w:szCs w:val="21"/>
+          <w:lang w:eastAsia="en-GB"/>
+          <w14:ligatures w14:val="none"/>
+        </w:rPr>
+        <w:t>\Delta P] over window w.</w:t>
       </w:r>
     </w:p>
     <w:p>
@@ -894,7 +2487,6 @@
           <w:lang w:eastAsia="en-GB"/>
           <w14:ligatures w14:val="none"/>
         </w:rPr>
-        <w:lastRenderedPageBreak/>
         <w:t xml:space="preserve">Carry + Roll-down (per €100 over horizon </w:t>
       </w:r>
       <w:r>
@@ -957,8 +2549,23 @@
           <w:lang w:eastAsia="en-GB"/>
           <w14:ligatures w14:val="none"/>
         </w:rPr>
-        <w:t>manual RollDown_bp_pa</w:t>
-      </w:r>
+        <w:t xml:space="preserve">manual </w:t>
+      </w:r>
+      <w:proofErr w:type="spellStart"/>
+      <w:r>
+        <w:rPr>
+          <w:rFonts w:ascii="Times New Roman" w:eastAsia="Times New Roman" w:hAnsi="Times New Roman" w:cs="Times New Roman"/>
+          <w:b/>
+          <w:bCs/>
+          <w:kern w:val="0"/>
+          <w:sz w:val="21"/>
+          <w:szCs w:val="21"/>
+          <w:lang w:eastAsia="en-GB"/>
+          <w14:ligatures w14:val="none"/>
+        </w:rPr>
+        <w:t>RollDown_bp_pa</w:t>
+      </w:r>
+      <w:proofErr w:type="spellEnd"/>
       <w:r>
         <w:rPr>
           <w:rFonts w:ascii="Times New Roman" w:eastAsia="Times New Roman" w:hAnsi="Times New Roman" w:cs="Times New Roman"/>
@@ -1034,7 +2641,203 @@
           <w:lang w:eastAsia="en-GB"/>
           <w14:ligatures w14:val="none"/>
         </w:rPr>
-        <w:t>\text{RollPnL}_k = \big(\text{RollDown\_bp\_pa}_k/10\,000\big)\cdot \text{DV01}_k \cdot \tau</w:t>
+        <w:t>\</w:t>
+      </w:r>
+      <w:proofErr w:type="gramStart"/>
+      <w:r>
+        <w:rPr>
+          <w:rFonts w:ascii="Times New Roman" w:eastAsia="Times New Roman" w:hAnsi="Times New Roman" w:cs="Times New Roman"/>
+          <w:kern w:val="0"/>
+          <w:sz w:val="21"/>
+          <w:szCs w:val="21"/>
+          <w:lang w:eastAsia="en-GB"/>
+          <w14:ligatures w14:val="none"/>
+        </w:rPr>
+        <w:t>text{</w:t>
+      </w:r>
+      <w:proofErr w:type="spellStart"/>
+      <w:proofErr w:type="gramEnd"/>
+      <w:r>
+        <w:rPr>
+          <w:rFonts w:ascii="Times New Roman" w:eastAsia="Times New Roman" w:hAnsi="Times New Roman" w:cs="Times New Roman"/>
+          <w:kern w:val="0"/>
+          <w:sz w:val="21"/>
+          <w:szCs w:val="21"/>
+          <w:lang w:eastAsia="en-GB"/>
+          <w14:ligatures w14:val="none"/>
+        </w:rPr>
+        <w:t>RollPnL</w:t>
+      </w:r>
+      <w:proofErr w:type="spellEnd"/>
+      <w:r>
+        <w:rPr>
+          <w:rFonts w:ascii="Times New Roman" w:eastAsia="Times New Roman" w:hAnsi="Times New Roman" w:cs="Times New Roman"/>
+          <w:kern w:val="0"/>
+          <w:sz w:val="21"/>
+          <w:szCs w:val="21"/>
+          <w:lang w:eastAsia="en-GB"/>
+          <w14:ligatures w14:val="none"/>
+        </w:rPr>
+        <w:t>}_k = \big(\</w:t>
+      </w:r>
+      <w:proofErr w:type="gramStart"/>
+      <w:r>
+        <w:rPr>
+          <w:rFonts w:ascii="Times New Roman" w:eastAsia="Times New Roman" w:hAnsi="Times New Roman" w:cs="Times New Roman"/>
+          <w:kern w:val="0"/>
+          <w:sz w:val="21"/>
+          <w:szCs w:val="21"/>
+          <w:lang w:eastAsia="en-GB"/>
+          <w14:ligatures w14:val="none"/>
+        </w:rPr>
+        <w:t>text{</w:t>
+      </w:r>
+      <w:proofErr w:type="spellStart"/>
+      <w:proofErr w:type="gramEnd"/>
+      <w:r>
+        <w:rPr>
+          <w:rFonts w:ascii="Times New Roman" w:eastAsia="Times New Roman" w:hAnsi="Times New Roman" w:cs="Times New Roman"/>
+          <w:kern w:val="0"/>
+          <w:sz w:val="21"/>
+          <w:szCs w:val="21"/>
+          <w:lang w:eastAsia="en-GB"/>
+          <w14:ligatures w14:val="none"/>
+        </w:rPr>
+        <w:t>RollDown</w:t>
+      </w:r>
+      <w:proofErr w:type="spellEnd"/>
+      <w:proofErr w:type="gramStart"/>
+      <w:r>
+        <w:rPr>
+          <w:rFonts w:ascii="Times New Roman" w:eastAsia="Times New Roman" w:hAnsi="Times New Roman" w:cs="Times New Roman"/>
+          <w:kern w:val="0"/>
+          <w:sz w:val="21"/>
+          <w:szCs w:val="21"/>
+          <w:lang w:eastAsia="en-GB"/>
+          <w14:ligatures w14:val="none"/>
+        </w:rPr>
+        <w:t>\_bp\_pa}_</w:t>
+      </w:r>
+      <w:proofErr w:type="gramEnd"/>
+      <w:r>
+        <w:rPr>
+          <w:rFonts w:ascii="Times New Roman" w:eastAsia="Times New Roman" w:hAnsi="Times New Roman" w:cs="Times New Roman"/>
+          <w:kern w:val="0"/>
+          <w:sz w:val="21"/>
+          <w:szCs w:val="21"/>
+          <w:lang w:eastAsia="en-GB"/>
+          <w14:ligatures w14:val="none"/>
+        </w:rPr>
+        <w:t>k/10\,000\</w:t>
+      </w:r>
+      <w:proofErr w:type="gramStart"/>
+      <w:r>
+        <w:rPr>
+          <w:rFonts w:ascii="Times New Roman" w:eastAsia="Times New Roman" w:hAnsi="Times New Roman" w:cs="Times New Roman"/>
+          <w:kern w:val="0"/>
+          <w:sz w:val="21"/>
+          <w:szCs w:val="21"/>
+          <w:lang w:eastAsia="en-GB"/>
+          <w14:ligatures w14:val="none"/>
+        </w:rPr>
+        <w:t>big)\</w:t>
+      </w:r>
+      <w:proofErr w:type="spellStart"/>
+      <w:proofErr w:type="gramEnd"/>
+      <w:r>
+        <w:rPr>
+          <w:rFonts w:ascii="Times New Roman" w:eastAsia="Times New Roman" w:hAnsi="Times New Roman" w:cs="Times New Roman"/>
+          <w:kern w:val="0"/>
+          <w:sz w:val="21"/>
+          <w:szCs w:val="21"/>
+          <w:lang w:eastAsia="en-GB"/>
+          <w14:ligatures w14:val="none"/>
+        </w:rPr>
+        <w:t>cdot</w:t>
+      </w:r>
+      <w:proofErr w:type="spellEnd"/>
+      <w:r>
+        <w:rPr>
+          <w:rFonts w:ascii="Times New Roman" w:eastAsia="Times New Roman" w:hAnsi="Times New Roman" w:cs="Times New Roman"/>
+          <w:kern w:val="0"/>
+          <w:sz w:val="21"/>
+          <w:szCs w:val="21"/>
+          <w:lang w:eastAsia="en-GB"/>
+          <w14:ligatures w14:val="none"/>
+        </w:rPr>
+        <w:t xml:space="preserve"> \</w:t>
+      </w:r>
+      <w:proofErr w:type="gramStart"/>
+      <w:r>
+        <w:rPr>
+          <w:rFonts w:ascii="Times New Roman" w:eastAsia="Times New Roman" w:hAnsi="Times New Roman" w:cs="Times New Roman"/>
+          <w:kern w:val="0"/>
+          <w:sz w:val="21"/>
+          <w:szCs w:val="21"/>
+          <w:lang w:eastAsia="en-GB"/>
+          <w14:ligatures w14:val="none"/>
+        </w:rPr>
+        <w:t>text{</w:t>
+      </w:r>
+      <w:proofErr w:type="gramEnd"/>
+      <w:r>
+        <w:rPr>
+          <w:rFonts w:ascii="Times New Roman" w:eastAsia="Times New Roman" w:hAnsi="Times New Roman" w:cs="Times New Roman"/>
+          <w:kern w:val="0"/>
+          <w:sz w:val="21"/>
+          <w:szCs w:val="21"/>
+          <w:lang w:eastAsia="en-GB"/>
+          <w14:ligatures w14:val="none"/>
+        </w:rPr>
+        <w:t>DV</w:t>
+      </w:r>
+      <w:proofErr w:type="gramStart"/>
+      <w:r>
+        <w:rPr>
+          <w:rFonts w:ascii="Times New Roman" w:eastAsia="Times New Roman" w:hAnsi="Times New Roman" w:cs="Times New Roman"/>
+          <w:kern w:val="0"/>
+          <w:sz w:val="21"/>
+          <w:szCs w:val="21"/>
+          <w:lang w:eastAsia="en-GB"/>
+          <w14:ligatures w14:val="none"/>
+        </w:rPr>
+        <w:t>01}_</w:t>
+      </w:r>
+      <w:proofErr w:type="gramEnd"/>
+      <w:r>
+        <w:rPr>
+          <w:rFonts w:ascii="Times New Roman" w:eastAsia="Times New Roman" w:hAnsi="Times New Roman" w:cs="Times New Roman"/>
+          <w:kern w:val="0"/>
+          <w:sz w:val="21"/>
+          <w:szCs w:val="21"/>
+          <w:lang w:eastAsia="en-GB"/>
+          <w14:ligatures w14:val="none"/>
+        </w:rPr>
+        <w:t>k \</w:t>
+      </w:r>
+      <w:proofErr w:type="spellStart"/>
+      <w:r>
+        <w:rPr>
+          <w:rFonts w:ascii="Times New Roman" w:eastAsia="Times New Roman" w:hAnsi="Times New Roman" w:cs="Times New Roman"/>
+          <w:kern w:val="0"/>
+          <w:sz w:val="21"/>
+          <w:szCs w:val="21"/>
+          <w:lang w:eastAsia="en-GB"/>
+          <w14:ligatures w14:val="none"/>
+        </w:rPr>
+        <w:t>cdot</w:t>
+      </w:r>
+      <w:proofErr w:type="spellEnd"/>
+      <w:r>
+        <w:rPr>
+          <w:rFonts w:ascii="Times New Roman" w:eastAsia="Times New Roman" w:hAnsi="Times New Roman" w:cs="Times New Roman"/>
+          <w:kern w:val="0"/>
+          <w:sz w:val="21"/>
+          <w:szCs w:val="21"/>
+          <w:lang w:eastAsia="en-GB"/>
+          <w14:ligatures w14:val="none"/>
+        </w:rPr>
+        <w:t xml:space="preserve"> \tau</w:t>
       </w:r>
     </w:p>
     <w:p>
@@ -1087,7 +2890,201 @@
           <w:lang w:eastAsia="en-GB"/>
           <w14:ligatures w14:val="none"/>
         </w:rPr>
-        <w:t>\text{FundPnL}_k \approx -\,\text{Repo}_k \cdot \text{DirtyPrice}_k/100 \cdot 100 \cdot \tau</w:t>
+        <w:t>\</w:t>
+      </w:r>
+      <w:proofErr w:type="gramStart"/>
+      <w:r>
+        <w:rPr>
+          <w:rFonts w:ascii="Times New Roman" w:eastAsia="Times New Roman" w:hAnsi="Times New Roman" w:cs="Times New Roman"/>
+          <w:kern w:val="0"/>
+          <w:sz w:val="21"/>
+          <w:szCs w:val="21"/>
+          <w:lang w:eastAsia="en-GB"/>
+          <w14:ligatures w14:val="none"/>
+        </w:rPr>
+        <w:t>text{</w:t>
+      </w:r>
+      <w:proofErr w:type="spellStart"/>
+      <w:proofErr w:type="gramEnd"/>
+      <w:r>
+        <w:rPr>
+          <w:rFonts w:ascii="Times New Roman" w:eastAsia="Times New Roman" w:hAnsi="Times New Roman" w:cs="Times New Roman"/>
+          <w:kern w:val="0"/>
+          <w:sz w:val="21"/>
+          <w:szCs w:val="21"/>
+          <w:lang w:eastAsia="en-GB"/>
+          <w14:ligatures w14:val="none"/>
+        </w:rPr>
+        <w:t>FundPnL</w:t>
+      </w:r>
+      <w:proofErr w:type="spellEnd"/>
+      <w:r>
+        <w:rPr>
+          <w:rFonts w:ascii="Times New Roman" w:eastAsia="Times New Roman" w:hAnsi="Times New Roman" w:cs="Times New Roman"/>
+          <w:kern w:val="0"/>
+          <w:sz w:val="21"/>
+          <w:szCs w:val="21"/>
+          <w:lang w:eastAsia="en-GB"/>
+          <w14:ligatures w14:val="none"/>
+        </w:rPr>
+        <w:t>}_k \</w:t>
+      </w:r>
+      <w:proofErr w:type="spellStart"/>
+      <w:r>
+        <w:rPr>
+          <w:rFonts w:ascii="Times New Roman" w:eastAsia="Times New Roman" w:hAnsi="Times New Roman" w:cs="Times New Roman"/>
+          <w:kern w:val="0"/>
+          <w:sz w:val="21"/>
+          <w:szCs w:val="21"/>
+          <w:lang w:eastAsia="en-GB"/>
+          <w14:ligatures w14:val="none"/>
+        </w:rPr>
+        <w:t>approx</w:t>
+      </w:r>
+      <w:proofErr w:type="spellEnd"/>
+      <w:r>
+        <w:rPr>
+          <w:rFonts w:ascii="Times New Roman" w:eastAsia="Times New Roman" w:hAnsi="Times New Roman" w:cs="Times New Roman"/>
+          <w:kern w:val="0"/>
+          <w:sz w:val="21"/>
+          <w:szCs w:val="21"/>
+          <w:lang w:eastAsia="en-GB"/>
+          <w14:ligatures w14:val="none"/>
+        </w:rPr>
+        <w:t xml:space="preserve"> -</w:t>
+      </w:r>
+      <w:proofErr w:type="gramStart"/>
+      <w:r>
+        <w:rPr>
+          <w:rFonts w:ascii="Times New Roman" w:eastAsia="Times New Roman" w:hAnsi="Times New Roman" w:cs="Times New Roman"/>
+          <w:kern w:val="0"/>
+          <w:sz w:val="21"/>
+          <w:szCs w:val="21"/>
+          <w:lang w:eastAsia="en-GB"/>
+          <w14:ligatures w14:val="none"/>
+        </w:rPr>
+        <w:t>\,\text{</w:t>
+      </w:r>
+      <w:proofErr w:type="gramEnd"/>
+      <w:r>
+        <w:rPr>
+          <w:rFonts w:ascii="Times New Roman" w:eastAsia="Times New Roman" w:hAnsi="Times New Roman" w:cs="Times New Roman"/>
+          <w:kern w:val="0"/>
+          <w:sz w:val="21"/>
+          <w:szCs w:val="21"/>
+          <w:lang w:eastAsia="en-GB"/>
+          <w14:ligatures w14:val="none"/>
+        </w:rPr>
+        <w:t>Repo}_k \</w:t>
+      </w:r>
+      <w:proofErr w:type="spellStart"/>
+      <w:r>
+        <w:rPr>
+          <w:rFonts w:ascii="Times New Roman" w:eastAsia="Times New Roman" w:hAnsi="Times New Roman" w:cs="Times New Roman"/>
+          <w:kern w:val="0"/>
+          <w:sz w:val="21"/>
+          <w:szCs w:val="21"/>
+          <w:lang w:eastAsia="en-GB"/>
+          <w14:ligatures w14:val="none"/>
+        </w:rPr>
+        <w:t>cdot</w:t>
+      </w:r>
+      <w:proofErr w:type="spellEnd"/>
+      <w:r>
+        <w:rPr>
+          <w:rFonts w:ascii="Times New Roman" w:eastAsia="Times New Roman" w:hAnsi="Times New Roman" w:cs="Times New Roman"/>
+          <w:kern w:val="0"/>
+          <w:sz w:val="21"/>
+          <w:szCs w:val="21"/>
+          <w:lang w:eastAsia="en-GB"/>
+          <w14:ligatures w14:val="none"/>
+        </w:rPr>
+        <w:t xml:space="preserve"> \</w:t>
+      </w:r>
+      <w:proofErr w:type="gramStart"/>
+      <w:r>
+        <w:rPr>
+          <w:rFonts w:ascii="Times New Roman" w:eastAsia="Times New Roman" w:hAnsi="Times New Roman" w:cs="Times New Roman"/>
+          <w:kern w:val="0"/>
+          <w:sz w:val="21"/>
+          <w:szCs w:val="21"/>
+          <w:lang w:eastAsia="en-GB"/>
+          <w14:ligatures w14:val="none"/>
+        </w:rPr>
+        <w:t>text{</w:t>
+      </w:r>
+      <w:proofErr w:type="spellStart"/>
+      <w:proofErr w:type="gramEnd"/>
+      <w:r>
+        <w:rPr>
+          <w:rFonts w:ascii="Times New Roman" w:eastAsia="Times New Roman" w:hAnsi="Times New Roman" w:cs="Times New Roman"/>
+          <w:kern w:val="0"/>
+          <w:sz w:val="21"/>
+          <w:szCs w:val="21"/>
+          <w:lang w:eastAsia="en-GB"/>
+          <w14:ligatures w14:val="none"/>
+        </w:rPr>
+        <w:t>DirtyPrice</w:t>
+      </w:r>
+      <w:proofErr w:type="spellEnd"/>
+      <w:r>
+        <w:rPr>
+          <w:rFonts w:ascii="Times New Roman" w:eastAsia="Times New Roman" w:hAnsi="Times New Roman" w:cs="Times New Roman"/>
+          <w:kern w:val="0"/>
+          <w:sz w:val="21"/>
+          <w:szCs w:val="21"/>
+          <w:lang w:eastAsia="en-GB"/>
+          <w14:ligatures w14:val="none"/>
+        </w:rPr>
+        <w:t>}_k/100 \</w:t>
+      </w:r>
+      <w:proofErr w:type="spellStart"/>
+      <w:r>
+        <w:rPr>
+          <w:rFonts w:ascii="Times New Roman" w:eastAsia="Times New Roman" w:hAnsi="Times New Roman" w:cs="Times New Roman"/>
+          <w:kern w:val="0"/>
+          <w:sz w:val="21"/>
+          <w:szCs w:val="21"/>
+          <w:lang w:eastAsia="en-GB"/>
+          <w14:ligatures w14:val="none"/>
+        </w:rPr>
+        <w:t>cdot</w:t>
+      </w:r>
+      <w:proofErr w:type="spellEnd"/>
+      <w:r>
+        <w:rPr>
+          <w:rFonts w:ascii="Times New Roman" w:eastAsia="Times New Roman" w:hAnsi="Times New Roman" w:cs="Times New Roman"/>
+          <w:kern w:val="0"/>
+          <w:sz w:val="21"/>
+          <w:szCs w:val="21"/>
+          <w:lang w:eastAsia="en-GB"/>
+          <w14:ligatures w14:val="none"/>
+        </w:rPr>
+        <w:t xml:space="preserve"> 100 \</w:t>
+      </w:r>
+      <w:proofErr w:type="spellStart"/>
+      <w:r>
+        <w:rPr>
+          <w:rFonts w:ascii="Times New Roman" w:eastAsia="Times New Roman" w:hAnsi="Times New Roman" w:cs="Times New Roman"/>
+          <w:kern w:val="0"/>
+          <w:sz w:val="21"/>
+          <w:szCs w:val="21"/>
+          <w:lang w:eastAsia="en-GB"/>
+          <w14:ligatures w14:val="none"/>
+        </w:rPr>
+        <w:t>cdot</w:t>
+      </w:r>
+      <w:proofErr w:type="spellEnd"/>
+      <w:r>
+        <w:rPr>
+          <w:rFonts w:ascii="Times New Roman" w:eastAsia="Times New Roman" w:hAnsi="Times New Roman" w:cs="Times New Roman"/>
+          <w:kern w:val="0"/>
+          <w:sz w:val="21"/>
+          <w:szCs w:val="21"/>
+          <w:lang w:eastAsia="en-GB"/>
+          <w14:ligatures w14:val="none"/>
+        </w:rPr>
+        <w:t xml:space="preserve"> \tau</w:t>
       </w:r>
     </w:p>
     <w:p>
@@ -1112,7 +3109,31 @@
           <w:lang w:eastAsia="en-GB"/>
           <w14:ligatures w14:val="none"/>
         </w:rPr>
-        <w:t xml:space="preserve">(If you don’t have DirtyPrice, use a </w:t>
+        <w:t xml:space="preserve">(If you don’t have </w:t>
+      </w:r>
+      <w:proofErr w:type="spellStart"/>
+      <w:r>
+        <w:rPr>
+          <w:rFonts w:ascii="Times New Roman" w:eastAsia="Times New Roman" w:hAnsi="Times New Roman" w:cs="Times New Roman"/>
+          <w:kern w:val="0"/>
+          <w:sz w:val="21"/>
+          <w:szCs w:val="21"/>
+          <w:lang w:eastAsia="en-GB"/>
+          <w14:ligatures w14:val="none"/>
+        </w:rPr>
+        <w:t>DirtyPrice</w:t>
+      </w:r>
+      <w:proofErr w:type="spellEnd"/>
+      <w:r>
+        <w:rPr>
+          <w:rFonts w:ascii="Times New Roman" w:eastAsia="Times New Roman" w:hAnsi="Times New Roman" w:cs="Times New Roman"/>
+          <w:kern w:val="0"/>
+          <w:sz w:val="21"/>
+          <w:szCs w:val="21"/>
+          <w:lang w:eastAsia="en-GB"/>
+          <w14:ligatures w14:val="none"/>
+        </w:rPr>
+        <w:t xml:space="preserve">, use a </w:t>
       </w:r>
       <w:r>
         <w:rPr>
@@ -1136,7 +3157,44 @@
           <w:lang w:eastAsia="en-GB"/>
           <w14:ligatures w14:val="none"/>
         </w:rPr>
-        <w:t xml:space="preserve"> or set \text{FundPnL}=0 to start.)</w:t>
+        <w:t xml:space="preserve"> or set \</w:t>
+      </w:r>
+      <w:proofErr w:type="gramStart"/>
+      <w:r>
+        <w:rPr>
+          <w:rFonts w:ascii="Times New Roman" w:eastAsia="Times New Roman" w:hAnsi="Times New Roman" w:cs="Times New Roman"/>
+          <w:kern w:val="0"/>
+          <w:sz w:val="21"/>
+          <w:szCs w:val="21"/>
+          <w:lang w:eastAsia="en-GB"/>
+          <w14:ligatures w14:val="none"/>
+        </w:rPr>
+        <w:t>text{</w:t>
+      </w:r>
+      <w:proofErr w:type="spellStart"/>
+      <w:proofErr w:type="gramEnd"/>
+      <w:r>
+        <w:rPr>
+          <w:rFonts w:ascii="Times New Roman" w:eastAsia="Times New Roman" w:hAnsi="Times New Roman" w:cs="Times New Roman"/>
+          <w:kern w:val="0"/>
+          <w:sz w:val="21"/>
+          <w:szCs w:val="21"/>
+          <w:lang w:eastAsia="en-GB"/>
+          <w14:ligatures w14:val="none"/>
+        </w:rPr>
+        <w:t>FundPnL</w:t>
+      </w:r>
+      <w:proofErr w:type="spellEnd"/>
+      <w:r>
+        <w:rPr>
+          <w:rFonts w:ascii="Times New Roman" w:eastAsia="Times New Roman" w:hAnsi="Times New Roman" w:cs="Times New Roman"/>
+          <w:kern w:val="0"/>
+          <w:sz w:val="21"/>
+          <w:szCs w:val="21"/>
+          <w:lang w:eastAsia="en-GB"/>
+          <w14:ligatures w14:val="none"/>
+        </w:rPr>
+        <w:t>}=0 to start.)</w:t>
       </w:r>
     </w:p>
     <w:p>
@@ -1164,7 +3222,31 @@
           <w:lang w:eastAsia="en-GB"/>
           <w14:ligatures w14:val="none"/>
         </w:rPr>
-        <w:t>Net carry for pair (long i, short j with DV01-neutral hedge h):</w:t>
+        <w:t xml:space="preserve">Net carry for pair (long </w:t>
+      </w:r>
+      <w:proofErr w:type="spellStart"/>
+      <w:r>
+        <w:rPr>
+          <w:rFonts w:ascii="Times New Roman" w:eastAsia="Times New Roman" w:hAnsi="Times New Roman" w:cs="Times New Roman"/>
+          <w:kern w:val="0"/>
+          <w:sz w:val="21"/>
+          <w:szCs w:val="21"/>
+          <w:lang w:eastAsia="en-GB"/>
+          <w14:ligatures w14:val="none"/>
+        </w:rPr>
+        <w:t>i</w:t>
+      </w:r>
+      <w:proofErr w:type="spellEnd"/>
+      <w:r>
+        <w:rPr>
+          <w:rFonts w:ascii="Times New Roman" w:eastAsia="Times New Roman" w:hAnsi="Times New Roman" w:cs="Times New Roman"/>
+          <w:kern w:val="0"/>
+          <w:sz w:val="21"/>
+          <w:szCs w:val="21"/>
+          <w:lang w:eastAsia="en-GB"/>
+          <w14:ligatures w14:val="none"/>
+        </w:rPr>
+        <w:t>, short j with DV01-neutral hedge h):</w:t>
       </w:r>
     </w:p>
     <w:p>
@@ -1189,7 +3271,302 @@
           <w:lang w:eastAsia="en-GB"/>
           <w14:ligatures w14:val="none"/>
         </w:rPr>
-        <w:t>\text{CarryPair} = (\text{RollPnL}_i + \text{FundPnL}_i)\;-\;h\cdot(\text{RollPnL}_j + \text{FundPnL}_j)</w:t>
+        <w:lastRenderedPageBreak/>
+        <w:t>\</w:t>
+      </w:r>
+      <w:proofErr w:type="gramStart"/>
+      <w:r>
+        <w:rPr>
+          <w:rFonts w:ascii="Times New Roman" w:eastAsia="Times New Roman" w:hAnsi="Times New Roman" w:cs="Times New Roman"/>
+          <w:kern w:val="0"/>
+          <w:sz w:val="21"/>
+          <w:szCs w:val="21"/>
+          <w:lang w:eastAsia="en-GB"/>
+          <w14:ligatures w14:val="none"/>
+        </w:rPr>
+        <w:t>text{</w:t>
+      </w:r>
+      <w:proofErr w:type="spellStart"/>
+      <w:proofErr w:type="gramEnd"/>
+      <w:r>
+        <w:rPr>
+          <w:rFonts w:ascii="Times New Roman" w:eastAsia="Times New Roman" w:hAnsi="Times New Roman" w:cs="Times New Roman"/>
+          <w:kern w:val="0"/>
+          <w:sz w:val="21"/>
+          <w:szCs w:val="21"/>
+          <w:lang w:eastAsia="en-GB"/>
+          <w14:ligatures w14:val="none"/>
+        </w:rPr>
+        <w:t>CarryPair</w:t>
+      </w:r>
+      <w:proofErr w:type="spellEnd"/>
+      <w:r>
+        <w:rPr>
+          <w:rFonts w:ascii="Times New Roman" w:eastAsia="Times New Roman" w:hAnsi="Times New Roman" w:cs="Times New Roman"/>
+          <w:kern w:val="0"/>
+          <w:sz w:val="21"/>
+          <w:szCs w:val="21"/>
+          <w:lang w:eastAsia="en-GB"/>
+          <w14:ligatures w14:val="none"/>
+        </w:rPr>
+        <w:t>} = (\</w:t>
+      </w:r>
+      <w:proofErr w:type="gramStart"/>
+      <w:r>
+        <w:rPr>
+          <w:rFonts w:ascii="Times New Roman" w:eastAsia="Times New Roman" w:hAnsi="Times New Roman" w:cs="Times New Roman"/>
+          <w:kern w:val="0"/>
+          <w:sz w:val="21"/>
+          <w:szCs w:val="21"/>
+          <w:lang w:eastAsia="en-GB"/>
+          <w14:ligatures w14:val="none"/>
+        </w:rPr>
+        <w:t>text{</w:t>
+      </w:r>
+      <w:proofErr w:type="spellStart"/>
+      <w:proofErr w:type="gramEnd"/>
+      <w:r>
+        <w:rPr>
+          <w:rFonts w:ascii="Times New Roman" w:eastAsia="Times New Roman" w:hAnsi="Times New Roman" w:cs="Times New Roman"/>
+          <w:kern w:val="0"/>
+          <w:sz w:val="21"/>
+          <w:szCs w:val="21"/>
+          <w:lang w:eastAsia="en-GB"/>
+          <w14:ligatures w14:val="none"/>
+        </w:rPr>
+        <w:t>RollPnL</w:t>
+      </w:r>
+      <w:proofErr w:type="spellEnd"/>
+      <w:r>
+        <w:rPr>
+          <w:rFonts w:ascii="Times New Roman" w:eastAsia="Times New Roman" w:hAnsi="Times New Roman" w:cs="Times New Roman"/>
+          <w:kern w:val="0"/>
+          <w:sz w:val="21"/>
+          <w:szCs w:val="21"/>
+          <w:lang w:eastAsia="en-GB"/>
+          <w14:ligatures w14:val="none"/>
+        </w:rPr>
+        <w:t>}_</w:t>
+      </w:r>
+      <w:proofErr w:type="spellStart"/>
+      <w:r>
+        <w:rPr>
+          <w:rFonts w:ascii="Times New Roman" w:eastAsia="Times New Roman" w:hAnsi="Times New Roman" w:cs="Times New Roman"/>
+          <w:kern w:val="0"/>
+          <w:sz w:val="21"/>
+          <w:szCs w:val="21"/>
+          <w:lang w:eastAsia="en-GB"/>
+          <w14:ligatures w14:val="none"/>
+        </w:rPr>
+        <w:t>i</w:t>
+      </w:r>
+      <w:proofErr w:type="spellEnd"/>
+      <w:r>
+        <w:rPr>
+          <w:rFonts w:ascii="Times New Roman" w:eastAsia="Times New Roman" w:hAnsi="Times New Roman" w:cs="Times New Roman"/>
+          <w:kern w:val="0"/>
+          <w:sz w:val="21"/>
+          <w:szCs w:val="21"/>
+          <w:lang w:eastAsia="en-GB"/>
+          <w14:ligatures w14:val="none"/>
+        </w:rPr>
+        <w:t xml:space="preserve"> + \</w:t>
+      </w:r>
+      <w:proofErr w:type="gramStart"/>
+      <w:r>
+        <w:rPr>
+          <w:rFonts w:ascii="Times New Roman" w:eastAsia="Times New Roman" w:hAnsi="Times New Roman" w:cs="Times New Roman"/>
+          <w:kern w:val="0"/>
+          <w:sz w:val="21"/>
+          <w:szCs w:val="21"/>
+          <w:lang w:eastAsia="en-GB"/>
+          <w14:ligatures w14:val="none"/>
+        </w:rPr>
+        <w:t>text{</w:t>
+      </w:r>
+      <w:proofErr w:type="spellStart"/>
+      <w:proofErr w:type="gramEnd"/>
+      <w:r>
+        <w:rPr>
+          <w:rFonts w:ascii="Times New Roman" w:eastAsia="Times New Roman" w:hAnsi="Times New Roman" w:cs="Times New Roman"/>
+          <w:kern w:val="0"/>
+          <w:sz w:val="21"/>
+          <w:szCs w:val="21"/>
+          <w:lang w:eastAsia="en-GB"/>
+          <w14:ligatures w14:val="none"/>
+        </w:rPr>
+        <w:t>FundPnL</w:t>
+      </w:r>
+      <w:proofErr w:type="spellEnd"/>
+      <w:r>
+        <w:rPr>
+          <w:rFonts w:ascii="Times New Roman" w:eastAsia="Times New Roman" w:hAnsi="Times New Roman" w:cs="Times New Roman"/>
+          <w:kern w:val="0"/>
+          <w:sz w:val="21"/>
+          <w:szCs w:val="21"/>
+          <w:lang w:eastAsia="en-GB"/>
+          <w14:ligatures w14:val="none"/>
+        </w:rPr>
+        <w:t>}_</w:t>
+      </w:r>
+      <w:proofErr w:type="spellStart"/>
+      <w:proofErr w:type="gramStart"/>
+      <w:r>
+        <w:rPr>
+          <w:rFonts w:ascii="Times New Roman" w:eastAsia="Times New Roman" w:hAnsi="Times New Roman" w:cs="Times New Roman"/>
+          <w:kern w:val="0"/>
+          <w:sz w:val="21"/>
+          <w:szCs w:val="21"/>
+          <w:lang w:eastAsia="en-GB"/>
+          <w14:ligatures w14:val="none"/>
+        </w:rPr>
+        <w:t>i</w:t>
+      </w:r>
+      <w:proofErr w:type="spellEnd"/>
+      <w:r>
+        <w:rPr>
+          <w:rFonts w:ascii="Times New Roman" w:eastAsia="Times New Roman" w:hAnsi="Times New Roman" w:cs="Times New Roman"/>
+          <w:kern w:val="0"/>
+          <w:sz w:val="21"/>
+          <w:szCs w:val="21"/>
+          <w:lang w:eastAsia="en-GB"/>
+          <w14:ligatures w14:val="none"/>
+        </w:rPr>
+        <w:t>)\</w:t>
+      </w:r>
+      <w:proofErr w:type="gramEnd"/>
+      <w:r>
+        <w:rPr>
+          <w:rFonts w:ascii="Times New Roman" w:eastAsia="Times New Roman" w:hAnsi="Times New Roman" w:cs="Times New Roman"/>
+          <w:kern w:val="0"/>
+          <w:sz w:val="21"/>
+          <w:szCs w:val="21"/>
+          <w:lang w:eastAsia="en-GB"/>
+          <w14:ligatures w14:val="none"/>
+        </w:rPr>
+        <w:t>;-</w:t>
+      </w:r>
+      <w:proofErr w:type="gramStart"/>
+      <w:r>
+        <w:rPr>
+          <w:rFonts w:ascii="Times New Roman" w:eastAsia="Times New Roman" w:hAnsi="Times New Roman" w:cs="Times New Roman"/>
+          <w:kern w:val="0"/>
+          <w:sz w:val="21"/>
+          <w:szCs w:val="21"/>
+          <w:lang w:eastAsia="en-GB"/>
+          <w14:ligatures w14:val="none"/>
+        </w:rPr>
+        <w:t>\;h</w:t>
+      </w:r>
+      <w:proofErr w:type="gramEnd"/>
+      <w:r>
+        <w:rPr>
+          <w:rFonts w:ascii="Times New Roman" w:eastAsia="Times New Roman" w:hAnsi="Times New Roman" w:cs="Times New Roman"/>
+          <w:kern w:val="0"/>
+          <w:sz w:val="21"/>
+          <w:szCs w:val="21"/>
+          <w:lang w:eastAsia="en-GB"/>
+          <w14:ligatures w14:val="none"/>
+        </w:rPr>
+        <w:t>\</w:t>
+      </w:r>
+      <w:proofErr w:type="spellStart"/>
+      <w:r>
+        <w:rPr>
+          <w:rFonts w:ascii="Times New Roman" w:eastAsia="Times New Roman" w:hAnsi="Times New Roman" w:cs="Times New Roman"/>
+          <w:kern w:val="0"/>
+          <w:sz w:val="21"/>
+          <w:szCs w:val="21"/>
+          <w:lang w:eastAsia="en-GB"/>
+          <w14:ligatures w14:val="none"/>
+        </w:rPr>
+        <w:t>cdot</w:t>
+      </w:r>
+      <w:proofErr w:type="spellEnd"/>
+      <w:r>
+        <w:rPr>
+          <w:rFonts w:ascii="Times New Roman" w:eastAsia="Times New Roman" w:hAnsi="Times New Roman" w:cs="Times New Roman"/>
+          <w:kern w:val="0"/>
+          <w:sz w:val="21"/>
+          <w:szCs w:val="21"/>
+          <w:lang w:eastAsia="en-GB"/>
+          <w14:ligatures w14:val="none"/>
+        </w:rPr>
+        <w:t>(\</w:t>
+      </w:r>
+      <w:proofErr w:type="gramStart"/>
+      <w:r>
+        <w:rPr>
+          <w:rFonts w:ascii="Times New Roman" w:eastAsia="Times New Roman" w:hAnsi="Times New Roman" w:cs="Times New Roman"/>
+          <w:kern w:val="0"/>
+          <w:sz w:val="21"/>
+          <w:szCs w:val="21"/>
+          <w:lang w:eastAsia="en-GB"/>
+          <w14:ligatures w14:val="none"/>
+        </w:rPr>
+        <w:t>text{</w:t>
+      </w:r>
+      <w:proofErr w:type="spellStart"/>
+      <w:proofErr w:type="gramEnd"/>
+      <w:r>
+        <w:rPr>
+          <w:rFonts w:ascii="Times New Roman" w:eastAsia="Times New Roman" w:hAnsi="Times New Roman" w:cs="Times New Roman"/>
+          <w:kern w:val="0"/>
+          <w:sz w:val="21"/>
+          <w:szCs w:val="21"/>
+          <w:lang w:eastAsia="en-GB"/>
+          <w14:ligatures w14:val="none"/>
+        </w:rPr>
+        <w:t>RollPnL</w:t>
+      </w:r>
+      <w:proofErr w:type="spellEnd"/>
+      <w:r>
+        <w:rPr>
+          <w:rFonts w:ascii="Times New Roman" w:eastAsia="Times New Roman" w:hAnsi="Times New Roman" w:cs="Times New Roman"/>
+          <w:kern w:val="0"/>
+          <w:sz w:val="21"/>
+          <w:szCs w:val="21"/>
+          <w:lang w:eastAsia="en-GB"/>
+          <w14:ligatures w14:val="none"/>
+        </w:rPr>
+        <w:t>}_j + \</w:t>
+      </w:r>
+      <w:proofErr w:type="gramStart"/>
+      <w:r>
+        <w:rPr>
+          <w:rFonts w:ascii="Times New Roman" w:eastAsia="Times New Roman" w:hAnsi="Times New Roman" w:cs="Times New Roman"/>
+          <w:kern w:val="0"/>
+          <w:sz w:val="21"/>
+          <w:szCs w:val="21"/>
+          <w:lang w:eastAsia="en-GB"/>
+          <w14:ligatures w14:val="none"/>
+        </w:rPr>
+        <w:t>text{</w:t>
+      </w:r>
+      <w:proofErr w:type="spellStart"/>
+      <w:proofErr w:type="gramEnd"/>
+      <w:r>
+        <w:rPr>
+          <w:rFonts w:ascii="Times New Roman" w:eastAsia="Times New Roman" w:hAnsi="Times New Roman" w:cs="Times New Roman"/>
+          <w:kern w:val="0"/>
+          <w:sz w:val="21"/>
+          <w:szCs w:val="21"/>
+          <w:lang w:eastAsia="en-GB"/>
+          <w14:ligatures w14:val="none"/>
+        </w:rPr>
+        <w:t>FundPnL</w:t>
+      </w:r>
+      <w:proofErr w:type="spellEnd"/>
+      <w:r>
+        <w:rPr>
+          <w:rFonts w:ascii="Times New Roman" w:eastAsia="Times New Roman" w:hAnsi="Times New Roman" w:cs="Times New Roman"/>
+          <w:kern w:val="0"/>
+          <w:sz w:val="21"/>
+          <w:szCs w:val="21"/>
+          <w:lang w:eastAsia="en-GB"/>
+          <w14:ligatures w14:val="none"/>
+        </w:rPr>
+        <w:t>}_j)</w:t>
       </w:r>
     </w:p>
     <w:p>
@@ -1257,7 +3634,81 @@
           <w:lang w:eastAsia="en-GB"/>
           <w14:ligatures w14:val="none"/>
         </w:rPr>
-        <w:t>R = \dfrac{\text{CarryPair}}{\sigma_{\text{spread}}}</w:t>
+        <w:t>R = \</w:t>
+      </w:r>
+      <w:proofErr w:type="spellStart"/>
+      <w:r>
+        <w:rPr>
+          <w:rFonts w:ascii="Times New Roman" w:eastAsia="Times New Roman" w:hAnsi="Times New Roman" w:cs="Times New Roman"/>
+          <w:kern w:val="0"/>
+          <w:sz w:val="21"/>
+          <w:szCs w:val="21"/>
+          <w:lang w:eastAsia="en-GB"/>
+          <w14:ligatures w14:val="none"/>
+        </w:rPr>
+        <w:t>dfrac</w:t>
+      </w:r>
+      <w:proofErr w:type="spellEnd"/>
+      <w:r>
+        <w:rPr>
+          <w:rFonts w:ascii="Times New Roman" w:eastAsia="Times New Roman" w:hAnsi="Times New Roman" w:cs="Times New Roman"/>
+          <w:kern w:val="0"/>
+          <w:sz w:val="21"/>
+          <w:szCs w:val="21"/>
+          <w:lang w:eastAsia="en-GB"/>
+          <w14:ligatures w14:val="none"/>
+        </w:rPr>
+        <w:t>{\</w:t>
+      </w:r>
+      <w:proofErr w:type="gramStart"/>
+      <w:r>
+        <w:rPr>
+          <w:rFonts w:ascii="Times New Roman" w:eastAsia="Times New Roman" w:hAnsi="Times New Roman" w:cs="Times New Roman"/>
+          <w:kern w:val="0"/>
+          <w:sz w:val="21"/>
+          <w:szCs w:val="21"/>
+          <w:lang w:eastAsia="en-GB"/>
+          <w14:ligatures w14:val="none"/>
+        </w:rPr>
+        <w:t>text{</w:t>
+      </w:r>
+      <w:proofErr w:type="spellStart"/>
+      <w:proofErr w:type="gramEnd"/>
+      <w:r>
+        <w:rPr>
+          <w:rFonts w:ascii="Times New Roman" w:eastAsia="Times New Roman" w:hAnsi="Times New Roman" w:cs="Times New Roman"/>
+          <w:kern w:val="0"/>
+          <w:sz w:val="21"/>
+          <w:szCs w:val="21"/>
+          <w:lang w:eastAsia="en-GB"/>
+          <w14:ligatures w14:val="none"/>
+        </w:rPr>
+        <w:t>CarryPair</w:t>
+      </w:r>
+      <w:proofErr w:type="spellEnd"/>
+      <w:proofErr w:type="gramStart"/>
+      <w:r>
+        <w:rPr>
+          <w:rFonts w:ascii="Times New Roman" w:eastAsia="Times New Roman" w:hAnsi="Times New Roman" w:cs="Times New Roman"/>
+          <w:kern w:val="0"/>
+          <w:sz w:val="21"/>
+          <w:szCs w:val="21"/>
+          <w:lang w:eastAsia="en-GB"/>
+          <w14:ligatures w14:val="none"/>
+        </w:rPr>
+        <w:t>}}{</w:t>
+      </w:r>
+      <w:proofErr w:type="gramEnd"/>
+      <w:r>
+        <w:rPr>
+          <w:rFonts w:ascii="Times New Roman" w:eastAsia="Times New Roman" w:hAnsi="Times New Roman" w:cs="Times New Roman"/>
+          <w:kern w:val="0"/>
+          <w:sz w:val="21"/>
+          <w:szCs w:val="21"/>
+          <w:lang w:eastAsia="en-GB"/>
+          <w14:ligatures w14:val="none"/>
+        </w:rPr>
+        <w:t>\sigma_{\text{spread}}}</w:t>
       </w:r>
     </w:p>
     <w:p>
@@ -1348,8 +3799,311 @@
           <w:lang w:eastAsia="en-GB"/>
           <w14:ligatures w14:val="none"/>
         </w:rPr>
-        <w:t>\text{Score} = w_1\cdot |Z_{i,j}| \;+\; w_2\cdot R \;+\; w_3\cdot \rho_{\text{LT}} \;-\; w_4\cdot |\rho_{\text{ST}}-\rho_{\text{LT}}|</w:t>
-      </w:r>
+        <w:t>\</w:t>
+      </w:r>
+      <w:proofErr w:type="gramStart"/>
+      <w:r>
+        <w:rPr>
+          <w:rFonts w:ascii="Times New Roman" w:eastAsia="Times New Roman" w:hAnsi="Times New Roman" w:cs="Times New Roman"/>
+          <w:kern w:val="0"/>
+          <w:sz w:val="21"/>
+          <w:szCs w:val="21"/>
+          <w:lang w:eastAsia="en-GB"/>
+          <w14:ligatures w14:val="none"/>
+        </w:rPr>
+        <w:t>text{</w:t>
+      </w:r>
+      <w:proofErr w:type="gramEnd"/>
+      <w:r>
+        <w:rPr>
+          <w:rFonts w:ascii="Times New Roman" w:eastAsia="Times New Roman" w:hAnsi="Times New Roman" w:cs="Times New Roman"/>
+          <w:kern w:val="0"/>
+          <w:sz w:val="21"/>
+          <w:szCs w:val="21"/>
+          <w:lang w:eastAsia="en-GB"/>
+          <w14:ligatures w14:val="none"/>
+        </w:rPr>
+        <w:t>Score} = w_1\</w:t>
+      </w:r>
+      <w:proofErr w:type="spellStart"/>
+      <w:r>
+        <w:rPr>
+          <w:rFonts w:ascii="Times New Roman" w:eastAsia="Times New Roman" w:hAnsi="Times New Roman" w:cs="Times New Roman"/>
+          <w:kern w:val="0"/>
+          <w:sz w:val="21"/>
+          <w:szCs w:val="21"/>
+          <w:lang w:eastAsia="en-GB"/>
+          <w14:ligatures w14:val="none"/>
+        </w:rPr>
+        <w:t>cdot</w:t>
+      </w:r>
+      <w:proofErr w:type="spellEnd"/>
+      <w:r>
+        <w:rPr>
+          <w:rFonts w:ascii="Times New Roman" w:eastAsia="Times New Roman" w:hAnsi="Times New Roman" w:cs="Times New Roman"/>
+          <w:kern w:val="0"/>
+          <w:sz w:val="21"/>
+          <w:szCs w:val="21"/>
+          <w:lang w:eastAsia="en-GB"/>
+          <w14:ligatures w14:val="none"/>
+        </w:rPr>
+        <w:t xml:space="preserve"> |Z_{</w:t>
+      </w:r>
+      <w:proofErr w:type="spellStart"/>
+      <w:proofErr w:type="gramStart"/>
+      <w:r>
+        <w:rPr>
+          <w:rFonts w:ascii="Times New Roman" w:eastAsia="Times New Roman" w:hAnsi="Times New Roman" w:cs="Times New Roman"/>
+          <w:kern w:val="0"/>
+          <w:sz w:val="21"/>
+          <w:szCs w:val="21"/>
+          <w:lang w:eastAsia="en-GB"/>
+          <w14:ligatures w14:val="none"/>
+        </w:rPr>
+        <w:t>i,j</w:t>
+      </w:r>
+      <w:proofErr w:type="spellEnd"/>
+      <w:proofErr w:type="gramEnd"/>
+      <w:r>
+        <w:rPr>
+          <w:rFonts w:ascii="Times New Roman" w:eastAsia="Times New Roman" w:hAnsi="Times New Roman" w:cs="Times New Roman"/>
+          <w:kern w:val="0"/>
+          <w:sz w:val="21"/>
+          <w:szCs w:val="21"/>
+          <w:lang w:eastAsia="en-GB"/>
+          <w14:ligatures w14:val="none"/>
+        </w:rPr>
+        <w:t xml:space="preserve">}| </w:t>
+      </w:r>
+      <w:proofErr w:type="gramStart"/>
+      <w:r>
+        <w:rPr>
+          <w:rFonts w:ascii="Times New Roman" w:eastAsia="Times New Roman" w:hAnsi="Times New Roman" w:cs="Times New Roman"/>
+          <w:kern w:val="0"/>
+          <w:sz w:val="21"/>
+          <w:szCs w:val="21"/>
+          <w:lang w:eastAsia="en-GB"/>
+          <w14:ligatures w14:val="none"/>
+        </w:rPr>
+        <w:t>\;+</w:t>
+      </w:r>
+      <w:proofErr w:type="gramEnd"/>
+      <w:r>
+        <w:rPr>
+          <w:rFonts w:ascii="Times New Roman" w:eastAsia="Times New Roman" w:hAnsi="Times New Roman" w:cs="Times New Roman"/>
+          <w:kern w:val="0"/>
+          <w:sz w:val="21"/>
+          <w:szCs w:val="21"/>
+          <w:lang w:eastAsia="en-GB"/>
+          <w14:ligatures w14:val="none"/>
+        </w:rPr>
+        <w:t>\; w_2\</w:t>
+      </w:r>
+      <w:proofErr w:type="spellStart"/>
+      <w:r>
+        <w:rPr>
+          <w:rFonts w:ascii="Times New Roman" w:eastAsia="Times New Roman" w:hAnsi="Times New Roman" w:cs="Times New Roman"/>
+          <w:kern w:val="0"/>
+          <w:sz w:val="21"/>
+          <w:szCs w:val="21"/>
+          <w:lang w:eastAsia="en-GB"/>
+          <w14:ligatures w14:val="none"/>
+        </w:rPr>
+        <w:t>cdot</w:t>
+      </w:r>
+      <w:proofErr w:type="spellEnd"/>
+      <w:r>
+        <w:rPr>
+          <w:rFonts w:ascii="Times New Roman" w:eastAsia="Times New Roman" w:hAnsi="Times New Roman" w:cs="Times New Roman"/>
+          <w:kern w:val="0"/>
+          <w:sz w:val="21"/>
+          <w:szCs w:val="21"/>
+          <w:lang w:eastAsia="en-GB"/>
+          <w14:ligatures w14:val="none"/>
+        </w:rPr>
+        <w:t xml:space="preserve"> R </w:t>
+      </w:r>
+      <w:proofErr w:type="gramStart"/>
+      <w:r>
+        <w:rPr>
+          <w:rFonts w:ascii="Times New Roman" w:eastAsia="Times New Roman" w:hAnsi="Times New Roman" w:cs="Times New Roman"/>
+          <w:kern w:val="0"/>
+          <w:sz w:val="21"/>
+          <w:szCs w:val="21"/>
+          <w:lang w:eastAsia="en-GB"/>
+          <w14:ligatures w14:val="none"/>
+        </w:rPr>
+        <w:t>\;+</w:t>
+      </w:r>
+      <w:proofErr w:type="gramEnd"/>
+      <w:r>
+        <w:rPr>
+          <w:rFonts w:ascii="Times New Roman" w:eastAsia="Times New Roman" w:hAnsi="Times New Roman" w:cs="Times New Roman"/>
+          <w:kern w:val="0"/>
+          <w:sz w:val="21"/>
+          <w:szCs w:val="21"/>
+          <w:lang w:eastAsia="en-GB"/>
+          <w14:ligatures w14:val="none"/>
+        </w:rPr>
+        <w:t>\; w_3\</w:t>
+      </w:r>
+      <w:proofErr w:type="spellStart"/>
+      <w:r>
+        <w:rPr>
+          <w:rFonts w:ascii="Times New Roman" w:eastAsia="Times New Roman" w:hAnsi="Times New Roman" w:cs="Times New Roman"/>
+          <w:kern w:val="0"/>
+          <w:sz w:val="21"/>
+          <w:szCs w:val="21"/>
+          <w:lang w:eastAsia="en-GB"/>
+          <w14:ligatures w14:val="none"/>
+        </w:rPr>
+        <w:t>cdot</w:t>
+      </w:r>
+      <w:proofErr w:type="spellEnd"/>
+      <w:r>
+        <w:rPr>
+          <w:rFonts w:ascii="Times New Roman" w:eastAsia="Times New Roman" w:hAnsi="Times New Roman" w:cs="Times New Roman"/>
+          <w:kern w:val="0"/>
+          <w:sz w:val="21"/>
+          <w:szCs w:val="21"/>
+          <w:lang w:eastAsia="en-GB"/>
+          <w14:ligatures w14:val="none"/>
+        </w:rPr>
+        <w:t xml:space="preserve"> \rho_{\</w:t>
+      </w:r>
+      <w:proofErr w:type="gramStart"/>
+      <w:r>
+        <w:rPr>
+          <w:rFonts w:ascii="Times New Roman" w:eastAsia="Times New Roman" w:hAnsi="Times New Roman" w:cs="Times New Roman"/>
+          <w:kern w:val="0"/>
+          <w:sz w:val="21"/>
+          <w:szCs w:val="21"/>
+          <w:lang w:eastAsia="en-GB"/>
+          <w14:ligatures w14:val="none"/>
+        </w:rPr>
+        <w:t>text{</w:t>
+      </w:r>
+      <w:proofErr w:type="gramEnd"/>
+      <w:r>
+        <w:rPr>
+          <w:rFonts w:ascii="Times New Roman" w:eastAsia="Times New Roman" w:hAnsi="Times New Roman" w:cs="Times New Roman"/>
+          <w:kern w:val="0"/>
+          <w:sz w:val="21"/>
+          <w:szCs w:val="21"/>
+          <w:lang w:eastAsia="en-GB"/>
+          <w14:ligatures w14:val="none"/>
+        </w:rPr>
+        <w:t xml:space="preserve">LT}} </w:t>
+      </w:r>
+      <w:proofErr w:type="gramStart"/>
+      <w:r>
+        <w:rPr>
+          <w:rFonts w:ascii="Times New Roman" w:eastAsia="Times New Roman" w:hAnsi="Times New Roman" w:cs="Times New Roman"/>
+          <w:kern w:val="0"/>
+          <w:sz w:val="21"/>
+          <w:szCs w:val="21"/>
+          <w:lang w:eastAsia="en-GB"/>
+          <w14:ligatures w14:val="none"/>
+        </w:rPr>
+        <w:t>\;-</w:t>
+      </w:r>
+      <w:proofErr w:type="gramEnd"/>
+      <w:r>
+        <w:rPr>
+          <w:rFonts w:ascii="Times New Roman" w:eastAsia="Times New Roman" w:hAnsi="Times New Roman" w:cs="Times New Roman"/>
+          <w:kern w:val="0"/>
+          <w:sz w:val="21"/>
+          <w:szCs w:val="21"/>
+          <w:lang w:eastAsia="en-GB"/>
+          <w14:ligatures w14:val="none"/>
+        </w:rPr>
+        <w:t>\; w_4\</w:t>
+      </w:r>
+      <w:proofErr w:type="spellStart"/>
+      <w:r>
+        <w:rPr>
+          <w:rFonts w:ascii="Times New Roman" w:eastAsia="Times New Roman" w:hAnsi="Times New Roman" w:cs="Times New Roman"/>
+          <w:kern w:val="0"/>
+          <w:sz w:val="21"/>
+          <w:szCs w:val="21"/>
+          <w:lang w:eastAsia="en-GB"/>
+          <w14:ligatures w14:val="none"/>
+        </w:rPr>
+        <w:t>cdot</w:t>
+      </w:r>
+      <w:proofErr w:type="spellEnd"/>
+      <w:r>
+        <w:rPr>
+          <w:rFonts w:ascii="Times New Roman" w:eastAsia="Times New Roman" w:hAnsi="Times New Roman" w:cs="Times New Roman"/>
+          <w:kern w:val="0"/>
+          <w:sz w:val="21"/>
+          <w:szCs w:val="21"/>
+          <w:lang w:eastAsia="en-GB"/>
+          <w14:ligatures w14:val="none"/>
+        </w:rPr>
+        <w:t xml:space="preserve"> |\rho_{\</w:t>
+      </w:r>
+      <w:proofErr w:type="gramStart"/>
+      <w:r>
+        <w:rPr>
+          <w:rFonts w:ascii="Times New Roman" w:eastAsia="Times New Roman" w:hAnsi="Times New Roman" w:cs="Times New Roman"/>
+          <w:kern w:val="0"/>
+          <w:sz w:val="21"/>
+          <w:szCs w:val="21"/>
+          <w:lang w:eastAsia="en-GB"/>
+          <w14:ligatures w14:val="none"/>
+        </w:rPr>
+        <w:t>text{</w:t>
+      </w:r>
+      <w:proofErr w:type="gramEnd"/>
+      <w:r>
+        <w:rPr>
+          <w:rFonts w:ascii="Times New Roman" w:eastAsia="Times New Roman" w:hAnsi="Times New Roman" w:cs="Times New Roman"/>
+          <w:kern w:val="0"/>
+          <w:sz w:val="21"/>
+          <w:szCs w:val="21"/>
+          <w:lang w:eastAsia="en-GB"/>
+          <w14:ligatures w14:val="none"/>
+        </w:rPr>
+        <w:t>ST}}-\rho_{\</w:t>
+      </w:r>
+      <w:proofErr w:type="gramStart"/>
+      <w:r>
+        <w:rPr>
+          <w:rFonts w:ascii="Times New Roman" w:eastAsia="Times New Roman" w:hAnsi="Times New Roman" w:cs="Times New Roman"/>
+          <w:kern w:val="0"/>
+          <w:sz w:val="21"/>
+          <w:szCs w:val="21"/>
+          <w:lang w:eastAsia="en-GB"/>
+          <w14:ligatures w14:val="none"/>
+        </w:rPr>
+        <w:t>text{</w:t>
+      </w:r>
+      <w:proofErr w:type="gramEnd"/>
+      <w:r>
+        <w:rPr>
+          <w:rFonts w:ascii="Times New Roman" w:eastAsia="Times New Roman" w:hAnsi="Times New Roman" w:cs="Times New Roman"/>
+          <w:kern w:val="0"/>
+          <w:sz w:val="21"/>
+          <w:szCs w:val="21"/>
+          <w:lang w:eastAsia="en-GB"/>
+          <w14:ligatures w14:val="none"/>
+        </w:rPr>
+        <w:t>LT</w:t>
+      </w:r>
+      <w:proofErr w:type="gramStart"/>
+      <w:r>
+        <w:rPr>
+          <w:rFonts w:ascii="Times New Roman" w:eastAsia="Times New Roman" w:hAnsi="Times New Roman" w:cs="Times New Roman"/>
+          <w:kern w:val="0"/>
+          <w:sz w:val="21"/>
+          <w:szCs w:val="21"/>
+          <w:lang w:eastAsia="en-GB"/>
+          <w14:ligatures w14:val="none"/>
+        </w:rPr>
+        <w:t>}}|</w:t>
+      </w:r>
+      <w:proofErr w:type="gramEnd"/>
     </w:p>
     <w:p>
       <w:pPr>
@@ -1373,7 +4127,68 @@
           <w:lang w:eastAsia="en-GB"/>
           <w14:ligatures w14:val="none"/>
         </w:rPr>
-        <w:t>Hard filters: \rho_{\text{LT}}\ge 0.5, min liquidity, data completeness, etc.</w:t>
+        <w:t>Hard filters: \rho_{\</w:t>
+      </w:r>
+      <w:proofErr w:type="gramStart"/>
+      <w:r>
+        <w:rPr>
+          <w:rFonts w:ascii="Times New Roman" w:eastAsia="Times New Roman" w:hAnsi="Times New Roman" w:cs="Times New Roman"/>
+          <w:kern w:val="0"/>
+          <w:sz w:val="21"/>
+          <w:szCs w:val="21"/>
+          <w:lang w:eastAsia="en-GB"/>
+          <w14:ligatures w14:val="none"/>
+        </w:rPr>
+        <w:t>text{</w:t>
+      </w:r>
+      <w:proofErr w:type="gramEnd"/>
+      <w:r>
+        <w:rPr>
+          <w:rFonts w:ascii="Times New Roman" w:eastAsia="Times New Roman" w:hAnsi="Times New Roman" w:cs="Times New Roman"/>
+          <w:kern w:val="0"/>
+          <w:sz w:val="21"/>
+          <w:szCs w:val="21"/>
+          <w:lang w:eastAsia="en-GB"/>
+          <w14:ligatures w14:val="none"/>
+        </w:rPr>
+        <w:t>LT</w:t>
+      </w:r>
+      <w:proofErr w:type="gramStart"/>
+      <w:r>
+        <w:rPr>
+          <w:rFonts w:ascii="Times New Roman" w:eastAsia="Times New Roman" w:hAnsi="Times New Roman" w:cs="Times New Roman"/>
+          <w:kern w:val="0"/>
+          <w:sz w:val="21"/>
+          <w:szCs w:val="21"/>
+          <w:lang w:eastAsia="en-GB"/>
+          <w14:ligatures w14:val="none"/>
+        </w:rPr>
+        <w:t>}}\</w:t>
+      </w:r>
+      <w:proofErr w:type="spellStart"/>
+      <w:proofErr w:type="gramEnd"/>
+      <w:r>
+        <w:rPr>
+          <w:rFonts w:ascii="Times New Roman" w:eastAsia="Times New Roman" w:hAnsi="Times New Roman" w:cs="Times New Roman"/>
+          <w:kern w:val="0"/>
+          <w:sz w:val="21"/>
+          <w:szCs w:val="21"/>
+          <w:lang w:eastAsia="en-GB"/>
+          <w14:ligatures w14:val="none"/>
+        </w:rPr>
+        <w:t>ge</w:t>
+      </w:r>
+      <w:proofErr w:type="spellEnd"/>
+      <w:r>
+        <w:rPr>
+          <w:rFonts w:ascii="Times New Roman" w:eastAsia="Times New Roman" w:hAnsi="Times New Roman" w:cs="Times New Roman"/>
+          <w:kern w:val="0"/>
+          <w:sz w:val="21"/>
+          <w:szCs w:val="21"/>
+          <w:lang w:eastAsia="en-GB"/>
+          <w14:ligatures w14:val="none"/>
+        </w:rPr>
+        <w:t xml:space="preserve"> 0.5, min liquidity, data completeness, etc.</w:t>
       </w:r>
     </w:p>
     <w:p>
@@ -1589,7 +4404,129 @@
           <w:lang w:eastAsia="en-GB"/>
           <w14:ligatures w14:val="none"/>
         </w:rPr>
-        <w:t>\text{Size}{1\text{RU}} = \dfrac{\text{TargetDailyσ}}{\sigma{\text{spread}}}</w:t>
+        <w:t>\</w:t>
+      </w:r>
+      <w:proofErr w:type="gramStart"/>
+      <w:r>
+        <w:rPr>
+          <w:rFonts w:ascii="Times New Roman" w:eastAsia="Times New Roman" w:hAnsi="Times New Roman" w:cs="Times New Roman"/>
+          <w:kern w:val="0"/>
+          <w:sz w:val="21"/>
+          <w:szCs w:val="21"/>
+          <w:lang w:eastAsia="en-GB"/>
+          <w14:ligatures w14:val="none"/>
+        </w:rPr>
+        <w:t>text{</w:t>
+      </w:r>
+      <w:proofErr w:type="gramEnd"/>
+      <w:r>
+        <w:rPr>
+          <w:rFonts w:ascii="Times New Roman" w:eastAsia="Times New Roman" w:hAnsi="Times New Roman" w:cs="Times New Roman"/>
+          <w:kern w:val="0"/>
+          <w:sz w:val="21"/>
+          <w:szCs w:val="21"/>
+          <w:lang w:eastAsia="en-GB"/>
+          <w14:ligatures w14:val="none"/>
+        </w:rPr>
+        <w:t>Size}{1\</w:t>
+      </w:r>
+      <w:proofErr w:type="gramStart"/>
+      <w:r>
+        <w:rPr>
+          <w:rFonts w:ascii="Times New Roman" w:eastAsia="Times New Roman" w:hAnsi="Times New Roman" w:cs="Times New Roman"/>
+          <w:kern w:val="0"/>
+          <w:sz w:val="21"/>
+          <w:szCs w:val="21"/>
+          <w:lang w:eastAsia="en-GB"/>
+          <w14:ligatures w14:val="none"/>
+        </w:rPr>
+        <w:t>text{</w:t>
+      </w:r>
+      <w:proofErr w:type="gramEnd"/>
+      <w:r>
+        <w:rPr>
+          <w:rFonts w:ascii="Times New Roman" w:eastAsia="Times New Roman" w:hAnsi="Times New Roman" w:cs="Times New Roman"/>
+          <w:kern w:val="0"/>
+          <w:sz w:val="21"/>
+          <w:szCs w:val="21"/>
+          <w:lang w:eastAsia="en-GB"/>
+          <w14:ligatures w14:val="none"/>
+        </w:rPr>
+        <w:t>RU}} = \</w:t>
+      </w:r>
+      <w:proofErr w:type="spellStart"/>
+      <w:r>
+        <w:rPr>
+          <w:rFonts w:ascii="Times New Roman" w:eastAsia="Times New Roman" w:hAnsi="Times New Roman" w:cs="Times New Roman"/>
+          <w:kern w:val="0"/>
+          <w:sz w:val="21"/>
+          <w:szCs w:val="21"/>
+          <w:lang w:eastAsia="en-GB"/>
+          <w14:ligatures w14:val="none"/>
+        </w:rPr>
+        <w:t>dfrac</w:t>
+      </w:r>
+      <w:proofErr w:type="spellEnd"/>
+      <w:r>
+        <w:rPr>
+          <w:rFonts w:ascii="Times New Roman" w:eastAsia="Times New Roman" w:hAnsi="Times New Roman" w:cs="Times New Roman"/>
+          <w:kern w:val="0"/>
+          <w:sz w:val="21"/>
+          <w:szCs w:val="21"/>
+          <w:lang w:eastAsia="en-GB"/>
+          <w14:ligatures w14:val="none"/>
+        </w:rPr>
+        <w:t>{\</w:t>
+      </w:r>
+      <w:proofErr w:type="gramStart"/>
+      <w:r>
+        <w:rPr>
+          <w:rFonts w:ascii="Times New Roman" w:eastAsia="Times New Roman" w:hAnsi="Times New Roman" w:cs="Times New Roman"/>
+          <w:kern w:val="0"/>
+          <w:sz w:val="21"/>
+          <w:szCs w:val="21"/>
+          <w:lang w:eastAsia="en-GB"/>
+          <w14:ligatures w14:val="none"/>
+        </w:rPr>
+        <w:t>text{</w:t>
+      </w:r>
+      <w:proofErr w:type="spellStart"/>
+      <w:proofErr w:type="gramEnd"/>
+      <w:r>
+        <w:rPr>
+          <w:rFonts w:ascii="Times New Roman" w:eastAsia="Times New Roman" w:hAnsi="Times New Roman" w:cs="Times New Roman"/>
+          <w:kern w:val="0"/>
+          <w:sz w:val="21"/>
+          <w:szCs w:val="21"/>
+          <w:lang w:eastAsia="en-GB"/>
+          <w14:ligatures w14:val="none"/>
+        </w:rPr>
+        <w:t>TargetDailyσ</w:t>
+      </w:r>
+      <w:proofErr w:type="spellEnd"/>
+      <w:proofErr w:type="gramStart"/>
+      <w:r>
+        <w:rPr>
+          <w:rFonts w:ascii="Times New Roman" w:eastAsia="Times New Roman" w:hAnsi="Times New Roman" w:cs="Times New Roman"/>
+          <w:kern w:val="0"/>
+          <w:sz w:val="21"/>
+          <w:szCs w:val="21"/>
+          <w:lang w:eastAsia="en-GB"/>
+          <w14:ligatures w14:val="none"/>
+        </w:rPr>
+        <w:t>}}{</w:t>
+      </w:r>
+      <w:proofErr w:type="gramEnd"/>
+      <w:r>
+        <w:rPr>
+          <w:rFonts w:ascii="Times New Roman" w:eastAsia="Times New Roman" w:hAnsi="Times New Roman" w:cs="Times New Roman"/>
+          <w:kern w:val="0"/>
+          <w:sz w:val="21"/>
+          <w:szCs w:val="21"/>
+          <w:lang w:eastAsia="en-GB"/>
+          <w14:ligatures w14:val="none"/>
+        </w:rPr>
+        <w:t>\sigma{\text{spread}}}</w:t>
       </w:r>
     </w:p>
     <w:p>
@@ -1751,7 +4688,6 @@
           <w:lang w:eastAsia="en-GB"/>
           <w14:ligatures w14:val="none"/>
         </w:rPr>
-        <w:lastRenderedPageBreak/>
         <w:t>Apply hard limits: gross usage, per-ISIN cap, net DV01, futures margin budget.</w:t>
       </w:r>
     </w:p>
@@ -1822,7 +4758,31 @@
           <w:lang w:eastAsia="en-GB"/>
           <w14:ligatures w14:val="none"/>
         </w:rPr>
-        <w:t>Build trade-level ΔP series (per € face), then scale by actual notionals.</w:t>
+        <w:t xml:space="preserve">Build trade-level ΔP series (per € face), then scale by actual </w:t>
+      </w:r>
+      <w:proofErr w:type="spellStart"/>
+      <w:r>
+        <w:rPr>
+          <w:rFonts w:ascii="Times New Roman" w:eastAsia="Times New Roman" w:hAnsi="Times New Roman" w:cs="Times New Roman"/>
+          <w:kern w:val="0"/>
+          <w:sz w:val="21"/>
+          <w:szCs w:val="21"/>
+          <w:lang w:eastAsia="en-GB"/>
+          <w14:ligatures w14:val="none"/>
+        </w:rPr>
+        <w:t>notionals</w:t>
+      </w:r>
+      <w:proofErr w:type="spellEnd"/>
+      <w:r>
+        <w:rPr>
+          <w:rFonts w:ascii="Times New Roman" w:eastAsia="Times New Roman" w:hAnsi="Times New Roman" w:cs="Times New Roman"/>
+          <w:kern w:val="0"/>
+          <w:sz w:val="21"/>
+          <w:szCs w:val="21"/>
+          <w:lang w:eastAsia="en-GB"/>
+          <w14:ligatures w14:val="none"/>
+        </w:rPr>
+        <w:t>.</w:t>
       </w:r>
     </w:p>
     <w:p>
@@ -1878,7 +4838,55 @@
           <w:lang w:eastAsia="en-GB"/>
           <w14:ligatures w14:val="none"/>
         </w:rPr>
-        <w:t>Portfolio daily vol \sigma_p=\sqrt{w^\top \Sigma w}.</w:t>
+        <w:t>Portfolio daily vol \</w:t>
+      </w:r>
+      <w:proofErr w:type="spellStart"/>
+      <w:r>
+        <w:rPr>
+          <w:rFonts w:ascii="Times New Roman" w:eastAsia="Times New Roman" w:hAnsi="Times New Roman" w:cs="Times New Roman"/>
+          <w:kern w:val="0"/>
+          <w:sz w:val="21"/>
+          <w:szCs w:val="21"/>
+          <w:lang w:eastAsia="en-GB"/>
+          <w14:ligatures w14:val="none"/>
+        </w:rPr>
+        <w:t>sigma_p</w:t>
+      </w:r>
+      <w:proofErr w:type="spellEnd"/>
+      <w:r>
+        <w:rPr>
+          <w:rFonts w:ascii="Times New Roman" w:eastAsia="Times New Roman" w:hAnsi="Times New Roman" w:cs="Times New Roman"/>
+          <w:kern w:val="0"/>
+          <w:sz w:val="21"/>
+          <w:szCs w:val="21"/>
+          <w:lang w:eastAsia="en-GB"/>
+          <w14:ligatures w14:val="none"/>
+        </w:rPr>
+        <w:t>=\</w:t>
+      </w:r>
+      <w:proofErr w:type="gramStart"/>
+      <w:r>
+        <w:rPr>
+          <w:rFonts w:ascii="Times New Roman" w:eastAsia="Times New Roman" w:hAnsi="Times New Roman" w:cs="Times New Roman"/>
+          <w:kern w:val="0"/>
+          <w:sz w:val="21"/>
+          <w:szCs w:val="21"/>
+          <w:lang w:eastAsia="en-GB"/>
+          <w14:ligatures w14:val="none"/>
+        </w:rPr>
+        <w:t>sqrt{</w:t>
+      </w:r>
+      <w:proofErr w:type="gramEnd"/>
+      <w:r>
+        <w:rPr>
+          <w:rFonts w:ascii="Times New Roman" w:eastAsia="Times New Roman" w:hAnsi="Times New Roman" w:cs="Times New Roman"/>
+          <w:kern w:val="0"/>
+          <w:sz w:val="21"/>
+          <w:szCs w:val="21"/>
+          <w:lang w:eastAsia="en-GB"/>
+          <w14:ligatures w14:val="none"/>
+        </w:rPr>
+        <w:t>w^\top \Sigma w}.</w:t>
       </w:r>
     </w:p>
     <w:p>
@@ -1967,7 +4975,107 @@
           <w:lang w:eastAsia="en-GB"/>
           <w14:ligatures w14:val="none"/>
         </w:rPr>
-        <w:t>Load data → y = load_yields(); dv01, repo, rd = load_static_maps().</w:t>
+        <w:t xml:space="preserve">Load data → y = </w:t>
+      </w:r>
+      <w:proofErr w:type="spellStart"/>
+      <w:r>
+        <w:rPr>
+          <w:rFonts w:ascii="Times New Roman" w:eastAsia="Times New Roman" w:hAnsi="Times New Roman" w:cs="Times New Roman"/>
+          <w:kern w:val="0"/>
+          <w:lang w:eastAsia="en-GB"/>
+          <w14:ligatures w14:val="none"/>
+        </w:rPr>
+        <w:t>load_</w:t>
+      </w:r>
+      <w:proofErr w:type="gramStart"/>
+      <w:r>
+        <w:rPr>
+          <w:rFonts w:ascii="Times New Roman" w:eastAsia="Times New Roman" w:hAnsi="Times New Roman" w:cs="Times New Roman"/>
+          <w:kern w:val="0"/>
+          <w:lang w:eastAsia="en-GB"/>
+          <w14:ligatures w14:val="none"/>
+        </w:rPr>
+        <w:t>yields</w:t>
+      </w:r>
+      <w:proofErr w:type="spellEnd"/>
+      <w:r>
+        <w:rPr>
+          <w:rFonts w:ascii="Times New Roman" w:eastAsia="Times New Roman" w:hAnsi="Times New Roman" w:cs="Times New Roman"/>
+          <w:kern w:val="0"/>
+          <w:lang w:eastAsia="en-GB"/>
+          <w14:ligatures w14:val="none"/>
+        </w:rPr>
+        <w:t>(</w:t>
+      </w:r>
+      <w:proofErr w:type="gramEnd"/>
+      <w:r>
+        <w:rPr>
+          <w:rFonts w:ascii="Times New Roman" w:eastAsia="Times New Roman" w:hAnsi="Times New Roman" w:cs="Times New Roman"/>
+          <w:kern w:val="0"/>
+          <w:lang w:eastAsia="en-GB"/>
+          <w14:ligatures w14:val="none"/>
+        </w:rPr>
+        <w:t xml:space="preserve">); dv01, repo, </w:t>
+      </w:r>
+      <w:proofErr w:type="spellStart"/>
+      <w:r>
+        <w:rPr>
+          <w:rFonts w:ascii="Times New Roman" w:eastAsia="Times New Roman" w:hAnsi="Times New Roman" w:cs="Times New Roman"/>
+          <w:kern w:val="0"/>
+          <w:lang w:eastAsia="en-GB"/>
+          <w14:ligatures w14:val="none"/>
+        </w:rPr>
+        <w:t>rd</w:t>
+      </w:r>
+      <w:proofErr w:type="spellEnd"/>
+      <w:r>
+        <w:rPr>
+          <w:rFonts w:ascii="Times New Roman" w:eastAsia="Times New Roman" w:hAnsi="Times New Roman" w:cs="Times New Roman"/>
+          <w:kern w:val="0"/>
+          <w:lang w:eastAsia="en-GB"/>
+          <w14:ligatures w14:val="none"/>
+        </w:rPr>
+        <w:t xml:space="preserve"> = </w:t>
+      </w:r>
+      <w:proofErr w:type="spellStart"/>
+      <w:r>
+        <w:rPr>
+          <w:rFonts w:ascii="Times New Roman" w:eastAsia="Times New Roman" w:hAnsi="Times New Roman" w:cs="Times New Roman"/>
+          <w:kern w:val="0"/>
+          <w:lang w:eastAsia="en-GB"/>
+          <w14:ligatures w14:val="none"/>
+        </w:rPr>
+        <w:t>load_static_</w:t>
+      </w:r>
+      <w:proofErr w:type="gramStart"/>
+      <w:r>
+        <w:rPr>
+          <w:rFonts w:ascii="Times New Roman" w:eastAsia="Times New Roman" w:hAnsi="Times New Roman" w:cs="Times New Roman"/>
+          <w:kern w:val="0"/>
+          <w:lang w:eastAsia="en-GB"/>
+          <w14:ligatures w14:val="none"/>
+        </w:rPr>
+        <w:t>maps</w:t>
+      </w:r>
+      <w:proofErr w:type="spellEnd"/>
+      <w:r>
+        <w:rPr>
+          <w:rFonts w:ascii="Times New Roman" w:eastAsia="Times New Roman" w:hAnsi="Times New Roman" w:cs="Times New Roman"/>
+          <w:kern w:val="0"/>
+          <w:lang w:eastAsia="en-GB"/>
+          <w14:ligatures w14:val="none"/>
+        </w:rPr>
+        <w:t>(</w:t>
+      </w:r>
+      <w:proofErr w:type="gramEnd"/>
+      <w:r>
+        <w:rPr>
+          <w:rFonts w:ascii="Times New Roman" w:eastAsia="Times New Roman" w:hAnsi="Times New Roman" w:cs="Times New Roman"/>
+          <w:kern w:val="0"/>
+          <w:lang w:eastAsia="en-GB"/>
+          <w14:ligatures w14:val="none"/>
+        </w:rPr>
+        <w:t>).</w:t>
       </w:r>
     </w:p>
     <w:p>
@@ -1991,7 +5099,28 @@
           <w:lang w:eastAsia="en-GB"/>
           <w14:ligatures w14:val="none"/>
         </w:rPr>
-        <w:t>Pick a basket (e.g., all OATs + EU supras) and optional anchor.</w:t>
+        <w:lastRenderedPageBreak/>
+        <w:t xml:space="preserve">Pick a basket (e.g., all OATs + EU </w:t>
+      </w:r>
+      <w:proofErr w:type="spellStart"/>
+      <w:r>
+        <w:rPr>
+          <w:rFonts w:ascii="Times New Roman" w:eastAsia="Times New Roman" w:hAnsi="Times New Roman" w:cs="Times New Roman"/>
+          <w:kern w:val="0"/>
+          <w:lang w:eastAsia="en-GB"/>
+          <w14:ligatures w14:val="none"/>
+        </w:rPr>
+        <w:t>supras</w:t>
+      </w:r>
+      <w:proofErr w:type="spellEnd"/>
+      <w:r>
+        <w:rPr>
+          <w:rFonts w:ascii="Times New Roman" w:eastAsia="Times New Roman" w:hAnsi="Times New Roman" w:cs="Times New Roman"/>
+          <w:kern w:val="0"/>
+          <w:lang w:eastAsia="en-GB"/>
+          <w14:ligatures w14:val="none"/>
+        </w:rPr>
+        <w:t>) and optional anchor.</w:t>
       </w:r>
     </w:p>
     <w:p>
@@ -2008,14 +5137,85 @@
           <w14:ligatures w14:val="none"/>
         </w:rPr>
       </w:pPr>
-      <w:r>
-        <w:rPr>
-          <w:rFonts w:ascii="Times New Roman" w:eastAsia="Times New Roman" w:hAnsi="Times New Roman" w:cs="Times New Roman"/>
-          <w:kern w:val="0"/>
-          <w:lang w:eastAsia="en-GB"/>
-          <w14:ligatures w14:val="none"/>
-        </w:rPr>
-        <w:t>tbl = screen_pairs(y, dv01, repo, rd, basket, anchor="FRTR_10Y")</w:t>
+      <w:proofErr w:type="spellStart"/>
+      <w:r>
+        <w:rPr>
+          <w:rFonts w:ascii="Times New Roman" w:eastAsia="Times New Roman" w:hAnsi="Times New Roman" w:cs="Times New Roman"/>
+          <w:kern w:val="0"/>
+          <w:lang w:eastAsia="en-GB"/>
+          <w14:ligatures w14:val="none"/>
+        </w:rPr>
+        <w:t>tbl</w:t>
+      </w:r>
+      <w:proofErr w:type="spellEnd"/>
+      <w:r>
+        <w:rPr>
+          <w:rFonts w:ascii="Times New Roman" w:eastAsia="Times New Roman" w:hAnsi="Times New Roman" w:cs="Times New Roman"/>
+          <w:kern w:val="0"/>
+          <w:lang w:eastAsia="en-GB"/>
+          <w14:ligatures w14:val="none"/>
+        </w:rPr>
+        <w:t xml:space="preserve"> = </w:t>
+      </w:r>
+      <w:proofErr w:type="spellStart"/>
+      <w:r>
+        <w:rPr>
+          <w:rFonts w:ascii="Times New Roman" w:eastAsia="Times New Roman" w:hAnsi="Times New Roman" w:cs="Times New Roman"/>
+          <w:kern w:val="0"/>
+          <w:lang w:eastAsia="en-GB"/>
+          <w14:ligatures w14:val="none"/>
+        </w:rPr>
+        <w:t>screen_</w:t>
+      </w:r>
+      <w:proofErr w:type="gramStart"/>
+      <w:r>
+        <w:rPr>
+          <w:rFonts w:ascii="Times New Roman" w:eastAsia="Times New Roman" w:hAnsi="Times New Roman" w:cs="Times New Roman"/>
+          <w:kern w:val="0"/>
+          <w:lang w:eastAsia="en-GB"/>
+          <w14:ligatures w14:val="none"/>
+        </w:rPr>
+        <w:t>pairs</w:t>
+      </w:r>
+      <w:proofErr w:type="spellEnd"/>
+      <w:r>
+        <w:rPr>
+          <w:rFonts w:ascii="Times New Roman" w:eastAsia="Times New Roman" w:hAnsi="Times New Roman" w:cs="Times New Roman"/>
+          <w:kern w:val="0"/>
+          <w:lang w:eastAsia="en-GB"/>
+          <w14:ligatures w14:val="none"/>
+        </w:rPr>
+        <w:t>(</w:t>
+      </w:r>
+      <w:proofErr w:type="gramEnd"/>
+      <w:r>
+        <w:rPr>
+          <w:rFonts w:ascii="Times New Roman" w:eastAsia="Times New Roman" w:hAnsi="Times New Roman" w:cs="Times New Roman"/>
+          <w:kern w:val="0"/>
+          <w:lang w:eastAsia="en-GB"/>
+          <w14:ligatures w14:val="none"/>
+        </w:rPr>
+        <w:t xml:space="preserve">y, dv01, repo, </w:t>
+      </w:r>
+      <w:proofErr w:type="spellStart"/>
+      <w:r>
+        <w:rPr>
+          <w:rFonts w:ascii="Times New Roman" w:eastAsia="Times New Roman" w:hAnsi="Times New Roman" w:cs="Times New Roman"/>
+          <w:kern w:val="0"/>
+          <w:lang w:eastAsia="en-GB"/>
+          <w14:ligatures w14:val="none"/>
+        </w:rPr>
+        <w:t>rd</w:t>
+      </w:r>
+      <w:proofErr w:type="spellEnd"/>
+      <w:r>
+        <w:rPr>
+          <w:rFonts w:ascii="Times New Roman" w:eastAsia="Times New Roman" w:hAnsi="Times New Roman" w:cs="Times New Roman"/>
+          <w:kern w:val="0"/>
+          <w:lang w:eastAsia="en-GB"/>
+          <w14:ligatures w14:val="none"/>
+        </w:rPr>
+        <w:t>, basket, anchor="FRTR_10Y")</w:t>
       </w:r>
     </w:p>
     <w:p>
@@ -2039,7 +5239,27 @@
           <w:lang w:eastAsia="en-GB"/>
           <w14:ligatures w14:val="none"/>
         </w:rPr>
-        <w:t>Take top rows by Score. For the chosen pair, use sigma_dP to size:</w:t>
+        <w:t xml:space="preserve">Take top rows by Score. For the chosen pair, use </w:t>
+      </w:r>
+      <w:proofErr w:type="spellStart"/>
+      <w:r>
+        <w:rPr>
+          <w:rFonts w:ascii="Times New Roman" w:eastAsia="Times New Roman" w:hAnsi="Times New Roman" w:cs="Times New Roman"/>
+          <w:kern w:val="0"/>
+          <w:lang w:eastAsia="en-GB"/>
+          <w14:ligatures w14:val="none"/>
+        </w:rPr>
+        <w:t>sigma_dP</w:t>
+      </w:r>
+      <w:proofErr w:type="spellEnd"/>
+      <w:r>
+        <w:rPr>
+          <w:rFonts w:ascii="Times New Roman" w:eastAsia="Times New Roman" w:hAnsi="Times New Roman" w:cs="Times New Roman"/>
+          <w:kern w:val="0"/>
+          <w:lang w:eastAsia="en-GB"/>
+          <w14:ligatures w14:val="none"/>
+        </w:rPr>
+        <w:t xml:space="preserve"> to size:</w:t>
       </w:r>
     </w:p>
     <w:p>
@@ -2060,7 +5280,140 @@
           <w:lang w:eastAsia="en-GB"/>
           <w14:ligatures w14:val="none"/>
         </w:rPr>
-        <w:t>units, notional = size_trade(target_daily_sigma_eur=200_000, sigma_per100=tbl.loc[idx, "sigma_dP"], carry_ratio_bucket=f(R), conviction=4)</w:t>
+        <w:t xml:space="preserve">units, notional = </w:t>
+      </w:r>
+      <w:proofErr w:type="spellStart"/>
+      <w:r>
+        <w:rPr>
+          <w:rFonts w:ascii="Times New Roman" w:eastAsia="Times New Roman" w:hAnsi="Times New Roman" w:cs="Times New Roman"/>
+          <w:kern w:val="0"/>
+          <w:lang w:eastAsia="en-GB"/>
+          <w14:ligatures w14:val="none"/>
+        </w:rPr>
+        <w:t>size_</w:t>
+      </w:r>
+      <w:proofErr w:type="gramStart"/>
+      <w:r>
+        <w:rPr>
+          <w:rFonts w:ascii="Times New Roman" w:eastAsia="Times New Roman" w:hAnsi="Times New Roman" w:cs="Times New Roman"/>
+          <w:kern w:val="0"/>
+          <w:lang w:eastAsia="en-GB"/>
+          <w14:ligatures w14:val="none"/>
+        </w:rPr>
+        <w:t>trade</w:t>
+      </w:r>
+      <w:proofErr w:type="spellEnd"/>
+      <w:r>
+        <w:rPr>
+          <w:rFonts w:ascii="Times New Roman" w:eastAsia="Times New Roman" w:hAnsi="Times New Roman" w:cs="Times New Roman"/>
+          <w:kern w:val="0"/>
+          <w:lang w:eastAsia="en-GB"/>
+          <w14:ligatures w14:val="none"/>
+        </w:rPr>
+        <w:t>(</w:t>
+      </w:r>
+      <w:proofErr w:type="spellStart"/>
+      <w:proofErr w:type="gramEnd"/>
+      <w:r>
+        <w:rPr>
+          <w:rFonts w:ascii="Times New Roman" w:eastAsia="Times New Roman" w:hAnsi="Times New Roman" w:cs="Times New Roman"/>
+          <w:kern w:val="0"/>
+          <w:lang w:eastAsia="en-GB"/>
+          <w14:ligatures w14:val="none"/>
+        </w:rPr>
+        <w:t>target_daily_sigma_eur</w:t>
+      </w:r>
+      <w:proofErr w:type="spellEnd"/>
+      <w:r>
+        <w:rPr>
+          <w:rFonts w:ascii="Times New Roman" w:eastAsia="Times New Roman" w:hAnsi="Times New Roman" w:cs="Times New Roman"/>
+          <w:kern w:val="0"/>
+          <w:lang w:eastAsia="en-GB"/>
+          <w14:ligatures w14:val="none"/>
+        </w:rPr>
+        <w:t>=200_000, sigma_per100=</w:t>
+      </w:r>
+      <w:proofErr w:type="spellStart"/>
+      <w:proofErr w:type="gramStart"/>
+      <w:r>
+        <w:rPr>
+          <w:rFonts w:ascii="Times New Roman" w:eastAsia="Times New Roman" w:hAnsi="Times New Roman" w:cs="Times New Roman"/>
+          <w:kern w:val="0"/>
+          <w:lang w:eastAsia="en-GB"/>
+          <w14:ligatures w14:val="none"/>
+        </w:rPr>
+        <w:t>tbl.loc</w:t>
+      </w:r>
+      <w:proofErr w:type="spellEnd"/>
+      <w:r>
+        <w:rPr>
+          <w:rFonts w:ascii="Times New Roman" w:eastAsia="Times New Roman" w:hAnsi="Times New Roman" w:cs="Times New Roman"/>
+          <w:kern w:val="0"/>
+          <w:lang w:eastAsia="en-GB"/>
+          <w14:ligatures w14:val="none"/>
+        </w:rPr>
+        <w:t>[</w:t>
+      </w:r>
+      <w:proofErr w:type="spellStart"/>
+      <w:proofErr w:type="gramEnd"/>
+      <w:r>
+        <w:rPr>
+          <w:rFonts w:ascii="Times New Roman" w:eastAsia="Times New Roman" w:hAnsi="Times New Roman" w:cs="Times New Roman"/>
+          <w:kern w:val="0"/>
+          <w:lang w:eastAsia="en-GB"/>
+          <w14:ligatures w14:val="none"/>
+        </w:rPr>
+        <w:t>idx</w:t>
+      </w:r>
+      <w:proofErr w:type="spellEnd"/>
+      <w:r>
+        <w:rPr>
+          <w:rFonts w:ascii="Times New Roman" w:eastAsia="Times New Roman" w:hAnsi="Times New Roman" w:cs="Times New Roman"/>
+          <w:kern w:val="0"/>
+          <w:lang w:eastAsia="en-GB"/>
+          <w14:ligatures w14:val="none"/>
+        </w:rPr>
+        <w:t>, "</w:t>
+      </w:r>
+      <w:proofErr w:type="spellStart"/>
+      <w:r>
+        <w:rPr>
+          <w:rFonts w:ascii="Times New Roman" w:eastAsia="Times New Roman" w:hAnsi="Times New Roman" w:cs="Times New Roman"/>
+          <w:kern w:val="0"/>
+          <w:lang w:eastAsia="en-GB"/>
+          <w14:ligatures w14:val="none"/>
+        </w:rPr>
+        <w:t>sigma_dP</w:t>
+      </w:r>
+      <w:proofErr w:type="spellEnd"/>
+      <w:r>
+        <w:rPr>
+          <w:rFonts w:ascii="Times New Roman" w:eastAsia="Times New Roman" w:hAnsi="Times New Roman" w:cs="Times New Roman"/>
+          <w:kern w:val="0"/>
+          <w:lang w:eastAsia="en-GB"/>
+          <w14:ligatures w14:val="none"/>
+        </w:rPr>
+        <w:t xml:space="preserve">"], </w:t>
+      </w:r>
+      <w:proofErr w:type="spellStart"/>
+      <w:r>
+        <w:rPr>
+          <w:rFonts w:ascii="Times New Roman" w:eastAsia="Times New Roman" w:hAnsi="Times New Roman" w:cs="Times New Roman"/>
+          <w:kern w:val="0"/>
+          <w:lang w:eastAsia="en-GB"/>
+          <w14:ligatures w14:val="none"/>
+        </w:rPr>
+        <w:t>carry_ratio_bucket</w:t>
+      </w:r>
+      <w:proofErr w:type="spellEnd"/>
+      <w:r>
+        <w:rPr>
+          <w:rFonts w:ascii="Times New Roman" w:eastAsia="Times New Roman" w:hAnsi="Times New Roman" w:cs="Times New Roman"/>
+          <w:kern w:val="0"/>
+          <w:lang w:eastAsia="en-GB"/>
+          <w14:ligatures w14:val="none"/>
+        </w:rPr>
+        <w:t>=f(R), conviction=4)</w:t>
       </w:r>
     </w:p>
     <w:p>
@@ -2167,7 +5520,27 @@
           <w:lang w:eastAsia="en-GB"/>
           <w14:ligatures w14:val="none"/>
         </w:rPr>
-        <w:t>: start with 120d for z/vol, 252d for LT corr, 60d for ST corr.</w:t>
+        <w:t xml:space="preserve">: start with 120d for z/vol, 252d for LT </w:t>
+      </w:r>
+      <w:proofErr w:type="spellStart"/>
+      <w:r>
+        <w:rPr>
+          <w:rFonts w:ascii="Times New Roman" w:eastAsia="Times New Roman" w:hAnsi="Times New Roman" w:cs="Times New Roman"/>
+          <w:kern w:val="0"/>
+          <w:lang w:eastAsia="en-GB"/>
+          <w14:ligatures w14:val="none"/>
+        </w:rPr>
+        <w:t>corr</w:t>
+      </w:r>
+      <w:proofErr w:type="spellEnd"/>
+      <w:r>
+        <w:rPr>
+          <w:rFonts w:ascii="Times New Roman" w:eastAsia="Times New Roman" w:hAnsi="Times New Roman" w:cs="Times New Roman"/>
+          <w:kern w:val="0"/>
+          <w:lang w:eastAsia="en-GB"/>
+          <w14:ligatures w14:val="none"/>
+        </w:rPr>
+        <w:t>, 60d for ST corr.</w:t>
       </w:r>
     </w:p>
     <w:p>
@@ -2239,6 +5612,7 @@
         </w:rPr>
         <w:t xml:space="preserve">: if you don’t want to model coupon/dirty price yet, set both dirty prices ≈100 (neutral approximation) or zero out funding and only use </w:t>
       </w:r>
+      <w:proofErr w:type="spellStart"/>
       <w:r>
         <w:rPr>
           <w:rFonts w:ascii="Times New Roman" w:eastAsia="Times New Roman" w:hAnsi="Times New Roman" w:cs="Times New Roman"/>
@@ -2250,6 +5624,7 @@
         </w:rPr>
         <w:t>RollDown_bp_pa</w:t>
       </w:r>
+      <w:proofErr w:type="spellEnd"/>
       <w:r>
         <w:rPr>
           <w:rFonts w:ascii="Times New Roman" w:eastAsia="Times New Roman" w:hAnsi="Times New Roman" w:cs="Times New Roman"/>
@@ -2292,7 +5667,47 @@
           <w:lang w:eastAsia="en-GB"/>
           <w14:ligatures w14:val="none"/>
         </w:rPr>
-        <w:t>: begin with (w1,w2,w3,w4) = (1.0,1.5,0.5,0.5); then backtest.</w:t>
+        <w:t>: begin with (w</w:t>
+      </w:r>
+      <w:proofErr w:type="gramStart"/>
+      <w:r>
+        <w:rPr>
+          <w:rFonts w:ascii="Times New Roman" w:eastAsia="Times New Roman" w:hAnsi="Times New Roman" w:cs="Times New Roman"/>
+          <w:kern w:val="0"/>
+          <w:lang w:eastAsia="en-GB"/>
+          <w14:ligatures w14:val="none"/>
+        </w:rPr>
+        <w:t>1,w2,w3,w</w:t>
+      </w:r>
+      <w:proofErr w:type="gramEnd"/>
+      <w:r>
+        <w:rPr>
+          <w:rFonts w:ascii="Times New Roman" w:eastAsia="Times New Roman" w:hAnsi="Times New Roman" w:cs="Times New Roman"/>
+          <w:kern w:val="0"/>
+          <w:lang w:eastAsia="en-GB"/>
+          <w14:ligatures w14:val="none"/>
+        </w:rPr>
+        <w:t xml:space="preserve">4) = (1.0,1.5,0.5,0.5); then </w:t>
+      </w:r>
+      <w:proofErr w:type="spellStart"/>
+      <w:r>
+        <w:rPr>
+          <w:rFonts w:ascii="Times New Roman" w:eastAsia="Times New Roman" w:hAnsi="Times New Roman" w:cs="Times New Roman"/>
+          <w:kern w:val="0"/>
+          <w:lang w:eastAsia="en-GB"/>
+          <w14:ligatures w14:val="none"/>
+        </w:rPr>
+        <w:t>backtest</w:t>
+      </w:r>
+      <w:proofErr w:type="spellEnd"/>
+      <w:r>
+        <w:rPr>
+          <w:rFonts w:ascii="Times New Roman" w:eastAsia="Times New Roman" w:hAnsi="Times New Roman" w:cs="Times New Roman"/>
+          <w:kern w:val="0"/>
+          <w:lang w:eastAsia="en-GB"/>
+          <w14:ligatures w14:val="none"/>
+        </w:rPr>
+        <w:t>.</w:t>
       </w:r>
     </w:p>
     <w:p>
@@ -2327,7 +5742,27 @@
           <w:lang w:eastAsia="en-GB"/>
           <w14:ligatures w14:val="none"/>
         </w:rPr>
-        <w:t>: DV01-neutral is default. You can also test yield-1:1 hedges as a robustness check.</w:t>
+        <w:t xml:space="preserve">: DV01-neutral is default. You can also test yield-1:1 </w:t>
+      </w:r>
+      <w:proofErr w:type="gramStart"/>
+      <w:r>
+        <w:rPr>
+          <w:rFonts w:ascii="Times New Roman" w:eastAsia="Times New Roman" w:hAnsi="Times New Roman" w:cs="Times New Roman"/>
+          <w:kern w:val="0"/>
+          <w:lang w:eastAsia="en-GB"/>
+          <w14:ligatures w14:val="none"/>
+        </w:rPr>
+        <w:t>hedges</w:t>
+      </w:r>
+      <w:proofErr w:type="gramEnd"/>
+      <w:r>
+        <w:rPr>
+          <w:rFonts w:ascii="Times New Roman" w:eastAsia="Times New Roman" w:hAnsi="Times New Roman" w:cs="Times New Roman"/>
+          <w:kern w:val="0"/>
+          <w:lang w:eastAsia="en-GB"/>
+          <w14:ligatures w14:val="none"/>
+        </w:rPr>
+        <w:t xml:space="preserve"> as a robustness check.</w:t>
       </w:r>
     </w:p>
     <w:p>
@@ -2358,7 +5793,38 @@
           <w:lang w:eastAsia="en-GB"/>
           <w14:ligatures w14:val="none"/>
         </w:rPr>
-        <w:t xml:space="preserve">If you want, I can plug this into your existing CSV layout and return a ready-to-run rv_screen_and_size.ipynb that prints the </w:t>
+        <w:t xml:space="preserve">If you want, I can plug this into your existing CSV layout and return a ready-to-run </w:t>
+      </w:r>
+      <w:proofErr w:type="spellStart"/>
+      <w:r>
+        <w:rPr>
+          <w:rFonts w:ascii="Times New Roman" w:eastAsia="Times New Roman" w:hAnsi="Times New Roman" w:cs="Times New Roman"/>
+          <w:kern w:val="0"/>
+          <w:lang w:eastAsia="en-GB"/>
+          <w14:ligatures w14:val="none"/>
+        </w:rPr>
+        <w:t>rv_screen_and_</w:t>
+      </w:r>
+      <w:proofErr w:type="gramStart"/>
+      <w:r>
+        <w:rPr>
+          <w:rFonts w:ascii="Times New Roman" w:eastAsia="Times New Roman" w:hAnsi="Times New Roman" w:cs="Times New Roman"/>
+          <w:kern w:val="0"/>
+          <w:lang w:eastAsia="en-GB"/>
+          <w14:ligatures w14:val="none"/>
+        </w:rPr>
+        <w:t>size.ipynb</w:t>
+      </w:r>
+      <w:proofErr w:type="spellEnd"/>
+      <w:proofErr w:type="gramEnd"/>
+      <w:r>
+        <w:rPr>
+          <w:rFonts w:ascii="Times New Roman" w:eastAsia="Times New Roman" w:hAnsi="Times New Roman" w:cs="Times New Roman"/>
+          <w:kern w:val="0"/>
+          <w:lang w:eastAsia="en-GB"/>
+          <w14:ligatures w14:val="none"/>
+        </w:rPr>
+        <w:t xml:space="preserve"> that prints the </w:t>
       </w:r>
       <w:r>
         <w:rPr>

</xml_diff>